<commit_message>
Update docs for Sprint 9.
</commit_message>
<xml_diff>
--- a/docs/ASRC_System_Administrator_Guide.docx
+++ b/docs/ASRC_System_Administrator_Guide.docx
@@ -140,7 +140,10 @@
         <w:t>Version</w:t>
       </w:r>
       <w:r>
-        <w:t xml:space="preserve"> 1.3</w:t>
+        <w:t xml:space="preserve"> </w:t>
+      </w:r>
+      <w:r>
+        <w:t>0.02</w:t>
       </w:r>
     </w:p>
     <w:p>
@@ -174,6 +177,7 @@
     <w:p>
       <w:pPr>
         <w:pStyle w:val="Title2"/>
+        <w:keepNext/>
       </w:pPr>
       <w:r>
         <w:lastRenderedPageBreak/>
@@ -182,8 +186,7 @@
     </w:p>
     <w:tbl>
       <w:tblPr>
-        <w:tblW w:w="9529" w:type="dxa"/>
-        <w:tblInd w:w="-12" w:type="dxa"/>
+        <w:tblW w:w="5000" w:type="pct"/>
         <w:tblBorders>
           <w:top w:val="single" w:sz="4" w:space="0" w:color="000000"/>
           <w:left w:val="single" w:sz="4" w:space="0" w:color="000000"/>
@@ -192,15 +195,16 @@
           <w:insideH w:val="single" w:sz="4" w:space="0" w:color="000000"/>
           <w:insideV w:val="single" w:sz="4" w:space="0" w:color="000000"/>
         </w:tblBorders>
-        <w:tblLayout w:type="fixed"/>
         <w:tblLook w:val="0000" w:firstRow="0" w:lastRow="0" w:firstColumn="0" w:lastColumn="0" w:noHBand="0" w:noVBand="0"/>
         <w:tblDescription w:val="Revision History, detailing date of revision, version number, description of changes, and author of changes."/>
       </w:tblPr>
       <w:tblGrid>
-        <w:gridCol w:w="1728"/>
-        <w:gridCol w:w="1080"/>
-        <w:gridCol w:w="4392"/>
-        <w:gridCol w:w="2329"/>
+        <w:gridCol w:w="1318"/>
+        <w:gridCol w:w="1023"/>
+        <w:gridCol w:w="2771"/>
+        <w:gridCol w:w="1414"/>
+        <w:gridCol w:w="1414"/>
+        <w:gridCol w:w="1410"/>
       </w:tblGrid>
       <w:tr>
         <w:trPr>
@@ -208,7 +212,7 @@
         </w:trPr>
         <w:tc>
           <w:tcPr>
-            <w:tcW w:w="1728" w:type="dxa"/>
+            <w:tcW w:w="705" w:type="pct"/>
             <w:shd w:val="clear" w:color="auto" w:fill="F2F2F2"/>
           </w:tcPr>
           <w:p>
@@ -224,7 +228,7 @@
         </w:tc>
         <w:tc>
           <w:tcPr>
-            <w:tcW w:w="1080" w:type="dxa"/>
+            <w:tcW w:w="547" w:type="pct"/>
             <w:shd w:val="clear" w:color="auto" w:fill="F2F2F2"/>
           </w:tcPr>
           <w:p>
@@ -238,7 +242,7 @@
         </w:tc>
         <w:tc>
           <w:tcPr>
-            <w:tcW w:w="4392" w:type="dxa"/>
+            <w:tcW w:w="1482" w:type="pct"/>
             <w:shd w:val="clear" w:color="auto" w:fill="F2F2F2"/>
           </w:tcPr>
           <w:p>
@@ -252,7 +256,7 @@
         </w:tc>
         <w:tc>
           <w:tcPr>
-            <w:tcW w:w="2329" w:type="dxa"/>
+            <w:tcW w:w="756" w:type="pct"/>
             <w:shd w:val="clear" w:color="auto" w:fill="F2F2F2"/>
           </w:tcPr>
           <w:p>
@@ -264,11 +268,39 @@
             </w:r>
           </w:p>
         </w:tc>
+        <w:tc>
+          <w:tcPr>
+            <w:tcW w:w="756" w:type="pct"/>
+            <w:shd w:val="clear" w:color="auto" w:fill="F2F2F2"/>
+          </w:tcPr>
+          <w:p>
+            <w:pPr>
+              <w:pStyle w:val="TableHeading"/>
+            </w:pPr>
+            <w:r>
+              <w:t>Reviewer</w:t>
+            </w:r>
+          </w:p>
+        </w:tc>
+        <w:tc>
+          <w:tcPr>
+            <w:tcW w:w="754" w:type="pct"/>
+            <w:shd w:val="clear" w:color="auto" w:fill="F2F2F2"/>
+          </w:tcPr>
+          <w:p>
+            <w:pPr>
+              <w:pStyle w:val="TableHeading"/>
+            </w:pPr>
+            <w:r>
+              <w:t>Issue Date</w:t>
+            </w:r>
+          </w:p>
+        </w:tc>
       </w:tr>
       <w:tr>
         <w:tc>
           <w:tcPr>
-            <w:tcW w:w="1728" w:type="dxa"/>
+            <w:tcW w:w="705" w:type="pct"/>
           </w:tcPr>
           <w:p>
             <w:pPr>
@@ -281,20 +313,20 @@
         </w:tc>
         <w:tc>
           <w:tcPr>
-            <w:tcW w:w="1080" w:type="dxa"/>
+            <w:tcW w:w="547" w:type="pct"/>
           </w:tcPr>
           <w:p>
             <w:pPr>
               <w:pStyle w:val="TableText"/>
             </w:pPr>
             <w:r>
-              <w:t>1.0</w:t>
+              <w:t>0.01</w:t>
             </w:r>
           </w:p>
         </w:tc>
         <w:tc>
           <w:tcPr>
-            <w:tcW w:w="4392" w:type="dxa"/>
+            <w:tcW w:w="1482" w:type="pct"/>
           </w:tcPr>
           <w:p>
             <w:pPr>
@@ -307,7 +339,7 @@
         </w:tc>
         <w:tc>
           <w:tcPr>
-            <w:tcW w:w="2329" w:type="dxa"/>
+            <w:tcW w:w="756" w:type="pct"/>
           </w:tcPr>
           <w:p>
             <w:pPr>
@@ -318,11 +350,22 @@
             </w:r>
           </w:p>
         </w:tc>
-      </w:tr>
-      <w:tr>
         <w:tc>
           <w:tcPr>
-            <w:tcW w:w="1728" w:type="dxa"/>
+            <w:tcW w:w="756" w:type="pct"/>
+          </w:tcPr>
+          <w:p>
+            <w:pPr>
+              <w:pStyle w:val="TableText"/>
+            </w:pPr>
+            <w:r>
+              <w:t>S. Vetzel</w:t>
+            </w:r>
+          </w:p>
+        </w:tc>
+        <w:tc>
+          <w:tcPr>
+            <w:tcW w:w="754" w:type="pct"/>
           </w:tcPr>
           <w:p>
             <w:pPr>
@@ -333,50 +376,11 @@
             </w:r>
           </w:p>
         </w:tc>
-        <w:tc>
-          <w:tcPr>
-            <w:tcW w:w="1080" w:type="dxa"/>
-          </w:tcPr>
-          <w:p>
-            <w:pPr>
-              <w:pStyle w:val="TableText"/>
-            </w:pPr>
-            <w:r>
-              <w:t>1.1</w:t>
-            </w:r>
-          </w:p>
-        </w:tc>
-        <w:tc>
-          <w:tcPr>
-            <w:tcW w:w="4392" w:type="dxa"/>
-          </w:tcPr>
-          <w:p>
-            <w:pPr>
-              <w:pStyle w:val="TableText"/>
-            </w:pPr>
-            <w:r>
-              <w:t>Technical Edit</w:t>
-            </w:r>
-          </w:p>
-        </w:tc>
-        <w:tc>
-          <w:tcPr>
-            <w:tcW w:w="2329" w:type="dxa"/>
-          </w:tcPr>
-          <w:p>
-            <w:pPr>
-              <w:pStyle w:val="TableText"/>
-            </w:pPr>
-            <w:r>
-              <w:t>S. Vetzel</w:t>
-            </w:r>
-          </w:p>
-        </w:tc>
       </w:tr>
       <w:tr>
         <w:tc>
           <w:tcPr>
-            <w:tcW w:w="1728" w:type="dxa"/>
+            <w:tcW w:w="705" w:type="pct"/>
           </w:tcPr>
           <w:p>
             <w:pPr>
@@ -389,20 +393,20 @@
         </w:tc>
         <w:tc>
           <w:tcPr>
-            <w:tcW w:w="1080" w:type="dxa"/>
+            <w:tcW w:w="547" w:type="pct"/>
           </w:tcPr>
           <w:p>
             <w:pPr>
               <w:pStyle w:val="TableText"/>
             </w:pPr>
             <w:r>
-              <w:t>1.2</w:t>
+              <w:t>0.02</w:t>
             </w:r>
           </w:p>
         </w:tc>
         <w:tc>
           <w:tcPr>
-            <w:tcW w:w="4392" w:type="dxa"/>
+            <w:tcW w:w="1482" w:type="pct"/>
           </w:tcPr>
           <w:p>
             <w:pPr>
@@ -415,7 +419,7 @@
         </w:tc>
         <w:tc>
           <w:tcPr>
-            <w:tcW w:w="2329" w:type="dxa"/>
+            <w:tcW w:w="756" w:type="pct"/>
           </w:tcPr>
           <w:p>
             <w:pPr>
@@ -426,11 +430,22 @@
             </w:r>
           </w:p>
         </w:tc>
-      </w:tr>
-      <w:tr>
         <w:tc>
           <w:tcPr>
-            <w:tcW w:w="1728" w:type="dxa"/>
+            <w:tcW w:w="756" w:type="pct"/>
+          </w:tcPr>
+          <w:p>
+            <w:pPr>
+              <w:pStyle w:val="TableText"/>
+            </w:pPr>
+            <w:r>
+              <w:t>S. Ambrose</w:t>
+            </w:r>
+          </w:p>
+        </w:tc>
+        <w:tc>
+          <w:tcPr>
+            <w:tcW w:w="754" w:type="pct"/>
           </w:tcPr>
           <w:p>
             <w:pPr>
@@ -441,97 +456,12 @@
             </w:r>
           </w:p>
         </w:tc>
-        <w:tc>
-          <w:tcPr>
-            <w:tcW w:w="1080" w:type="dxa"/>
-          </w:tcPr>
-          <w:p>
-            <w:pPr>
-              <w:pStyle w:val="TableText"/>
-            </w:pPr>
-            <w:r>
-              <w:t>1.3</w:t>
-            </w:r>
-          </w:p>
-        </w:tc>
-        <w:tc>
-          <w:tcPr>
-            <w:tcW w:w="4392" w:type="dxa"/>
-          </w:tcPr>
-          <w:p>
-            <w:pPr>
-              <w:pStyle w:val="TableText"/>
-            </w:pPr>
-            <w:r>
-              <w:t>Technical Edit</w:t>
-            </w:r>
-          </w:p>
-        </w:tc>
-        <w:tc>
-          <w:tcPr>
-            <w:tcW w:w="2329" w:type="dxa"/>
-          </w:tcPr>
-          <w:p>
-            <w:pPr>
-              <w:pStyle w:val="TableText"/>
-            </w:pPr>
-            <w:r>
-              <w:t>S. Ambrose</w:t>
-            </w:r>
-          </w:p>
-        </w:tc>
       </w:tr>
     </w:tbl>
     <w:p>
       <w:pPr>
         <w:pStyle w:val="BodyText"/>
       </w:pPr>
-      <w:r>
-        <w:rPr>
-          <w:b/>
-        </w:rPr>
-        <w:t>Note:</w:t>
-      </w:r>
-      <w:r>
-        <w:t xml:space="preserve"> The revision history cycle begins once changes or enhancements are requested after the </w:t>
-      </w:r>
-      <w:sdt>
-        <w:sdtPr>
-          <w:alias w:val="Title"/>
-          <w:tag w:val=""/>
-          <w:id w:val="-739555586"/>
-          <w:placeholder>
-            <w:docPart w:val="D89C6F4615F14C2AB617C0ED7AED5CE9"/>
-          </w:placeholder>
-          <w:dataBinding w:prefixMappings="xmlns:ns0='http://purl.org/dc/elements/1.1/' xmlns:ns1='http://schemas.openxmlformats.org/package/2006/metadata/core-properties' " w:xpath="/ns1:coreProperties[1]/ns0:title[1]" w:storeItemID="{6C3C8BC8-F283-45AE-878A-BAB7291924A1}"/>
-          <w:text/>
-        </w:sdtPr>
-        <w:sdtEndPr/>
-        <w:sdtContent>
-          <w:r>
-            <w:t>System Administrator Guide</w:t>
-          </w:r>
-        </w:sdtContent>
-      </w:sdt>
-      <w:r>
-        <w:t xml:space="preserve"> </w:t>
-      </w:r>
-      <w:r>
-        <w:t xml:space="preserve">has been </w:t>
-      </w:r>
-      <w:proofErr w:type="spellStart"/>
-      <w:r>
-        <w:t>baselined</w:t>
-      </w:r>
-      <w:proofErr w:type="spellEnd"/>
-      <w:r>
-        <w:t>.</w:t>
-      </w:r>
-    </w:p>
-    <w:p>
-      <w:pPr>
-        <w:pStyle w:val="BodyText"/>
-      </w:pPr>
     </w:p>
     <w:p>
       <w:pPr>
@@ -549,7 +479,6 @@
         <w:pStyle w:val="Title2"/>
       </w:pPr>
       <w:r>
-        <w:lastRenderedPageBreak/>
         <w:t>Table of Contents</w:t>
       </w:r>
     </w:p>
@@ -573,7 +502,7 @@
       <w:r>
         <w:fldChar w:fldCharType="separate"/>
       </w:r>
-      <w:hyperlink w:anchor="_Toc417388370" w:history="1">
+      <w:hyperlink w:anchor="_Toc422921315" w:history="1">
         <w:r>
           <w:rPr>
             <w:rStyle w:val="Hyperlink"/>
@@ -617,7 +546,7 @@
             <w:noProof/>
             <w:webHidden/>
           </w:rPr>
-          <w:instrText xml:space="preserve"> PAGEREF _Toc417388370 \h </w:instrText>
+          <w:instrText xml:space="preserve"> PAGEREF _Toc422921315 \h </w:instrText>
         </w:r>
         <w:r>
           <w:rPr>
@@ -659,7 +588,7 @@
           <w:szCs w:val="22"/>
         </w:rPr>
       </w:pPr>
-      <w:hyperlink w:anchor="_Toc417388371" w:history="1">
+      <w:hyperlink w:anchor="_Toc422921316" w:history="1">
         <w:r>
           <w:rPr>
             <w:rStyle w:val="Hyperlink"/>
@@ -703,7 +632,7 @@
             <w:noProof/>
             <w:webHidden/>
           </w:rPr>
-          <w:instrText xml:space="preserve"> PAGEREF _Toc417388371 \h </w:instrText>
+          <w:instrText xml:space="preserve"> PAGEREF _Toc422921316 \h </w:instrText>
         </w:r>
         <w:r>
           <w:rPr>
@@ -745,7 +674,7 @@
           <w:szCs w:val="22"/>
         </w:rPr>
       </w:pPr>
-      <w:hyperlink w:anchor="_Toc417388372" w:history="1">
+      <w:hyperlink w:anchor="_Toc422921317" w:history="1">
         <w:r>
           <w:rPr>
             <w:rStyle w:val="Hyperlink"/>
@@ -789,7 +718,7 @@
             <w:noProof/>
             <w:webHidden/>
           </w:rPr>
-          <w:instrText xml:space="preserve"> PAGEREF _Toc417388372 \h </w:instrText>
+          <w:instrText xml:space="preserve"> PAGEREF _Toc422921317 \h </w:instrText>
         </w:r>
         <w:r>
           <w:rPr>
@@ -831,7 +760,7 @@
           <w:szCs w:val="22"/>
         </w:rPr>
       </w:pPr>
-      <w:hyperlink w:anchor="_Toc417388373" w:history="1">
+      <w:hyperlink w:anchor="_Toc422921318" w:history="1">
         <w:r>
           <w:rPr>
             <w:rStyle w:val="Hyperlink"/>
@@ -875,7 +804,7 @@
             <w:noProof/>
             <w:webHidden/>
           </w:rPr>
-          <w:instrText xml:space="preserve"> PAGEREF _Toc417388373 \h </w:instrText>
+          <w:instrText xml:space="preserve"> PAGEREF _Toc422921318 \h </w:instrText>
         </w:r>
         <w:r>
           <w:rPr>
@@ -917,7 +846,7 @@
           <w:szCs w:val="22"/>
         </w:rPr>
       </w:pPr>
-      <w:hyperlink w:anchor="_Toc417388374" w:history="1">
+      <w:hyperlink w:anchor="_Toc422921319" w:history="1">
         <w:r>
           <w:rPr>
             <w:rStyle w:val="Hyperlink"/>
@@ -961,7 +890,7 @@
             <w:noProof/>
             <w:webHidden/>
           </w:rPr>
-          <w:instrText xml:space="preserve"> PAGEREF _Toc417388374 \h </w:instrText>
+          <w:instrText xml:space="preserve"> PAGEREF _Toc422921319 \h </w:instrText>
         </w:r>
         <w:r>
           <w:rPr>
@@ -1003,7 +932,7 @@
           <w:szCs w:val="22"/>
         </w:rPr>
       </w:pPr>
-      <w:hyperlink w:anchor="_Toc417388375" w:history="1">
+      <w:hyperlink w:anchor="_Toc422921320" w:history="1">
         <w:r>
           <w:rPr>
             <w:rStyle w:val="Hyperlink"/>
@@ -1047,7 +976,7 @@
             <w:noProof/>
             <w:webHidden/>
           </w:rPr>
-          <w:instrText xml:space="preserve"> PAGEREF _Toc417388375 \h </w:instrText>
+          <w:instrText xml:space="preserve"> PAGEREF _Toc422921320 \h </w:instrText>
         </w:r>
         <w:r>
           <w:rPr>
@@ -1089,7 +1018,7 @@
           <w:szCs w:val="22"/>
         </w:rPr>
       </w:pPr>
-      <w:hyperlink w:anchor="_Toc417388376" w:history="1">
+      <w:hyperlink w:anchor="_Toc422921321" w:history="1">
         <w:r>
           <w:rPr>
             <w:rStyle w:val="Hyperlink"/>
@@ -1133,7 +1062,7 @@
             <w:noProof/>
             <w:webHidden/>
           </w:rPr>
-          <w:instrText xml:space="preserve"> PAGEREF _Toc417388376 \h </w:instrText>
+          <w:instrText xml:space="preserve"> PAGEREF _Toc422921321 \h </w:instrText>
         </w:r>
         <w:r>
           <w:rPr>
@@ -1175,7 +1104,7 @@
           <w:szCs w:val="22"/>
         </w:rPr>
       </w:pPr>
-      <w:hyperlink w:anchor="_Toc417388377" w:history="1">
+      <w:hyperlink w:anchor="_Toc422921322" w:history="1">
         <w:r>
           <w:rPr>
             <w:rStyle w:val="Hyperlink"/>
@@ -1219,7 +1148,7 @@
             <w:noProof/>
             <w:webHidden/>
           </w:rPr>
-          <w:instrText xml:space="preserve"> PAGEREF _Toc417388377 \h </w:instrText>
+          <w:instrText xml:space="preserve"> PAGEREF _Toc422921322 \h </w:instrText>
         </w:r>
         <w:r>
           <w:rPr>
@@ -1261,7 +1190,7 @@
           <w:szCs w:val="22"/>
         </w:rPr>
       </w:pPr>
-      <w:hyperlink w:anchor="_Toc417388378" w:history="1">
+      <w:hyperlink w:anchor="_Toc422921323" w:history="1">
         <w:r>
           <w:rPr>
             <w:rStyle w:val="Hyperlink"/>
@@ -1305,7 +1234,7 @@
             <w:noProof/>
             <w:webHidden/>
           </w:rPr>
-          <w:instrText xml:space="preserve"> PAGEREF _Toc417388378 \h </w:instrText>
+          <w:instrText xml:space="preserve"> PAGEREF _Toc422921323 \h </w:instrText>
         </w:r>
         <w:r>
           <w:rPr>
@@ -1347,7 +1276,7 @@
           <w:szCs w:val="22"/>
         </w:rPr>
       </w:pPr>
-      <w:hyperlink w:anchor="_Toc417388379" w:history="1">
+      <w:hyperlink w:anchor="_Toc422921324" w:history="1">
         <w:r>
           <w:rPr>
             <w:rStyle w:val="Hyperlink"/>
@@ -1391,7 +1320,7 @@
             <w:noProof/>
             <w:webHidden/>
           </w:rPr>
-          <w:instrText xml:space="preserve"> PAGEREF _Toc417388379 \h </w:instrText>
+          <w:instrText xml:space="preserve"> PAGEREF _Toc422921324 \h </w:instrText>
         </w:r>
         <w:r>
           <w:rPr>
@@ -1433,7 +1362,7 @@
           <w:szCs w:val="22"/>
         </w:rPr>
       </w:pPr>
-      <w:hyperlink w:anchor="_Toc417388380" w:history="1">
+      <w:hyperlink w:anchor="_Toc422921325" w:history="1">
         <w:r>
           <w:rPr>
             <w:rStyle w:val="Hyperlink"/>
@@ -1477,7 +1406,7 @@
             <w:noProof/>
             <w:webHidden/>
           </w:rPr>
-          <w:instrText xml:space="preserve"> PAGEREF _Toc417388380 \h </w:instrText>
+          <w:instrText xml:space="preserve"> PAGEREF _Toc422921325 \h </w:instrText>
         </w:r>
         <w:r>
           <w:rPr>
@@ -1521,7 +1450,7 @@
           <w:szCs w:val="22"/>
         </w:rPr>
       </w:pPr>
-      <w:hyperlink w:anchor="_Toc417388381" w:history="1">
+      <w:hyperlink w:anchor="_Toc422921326" w:history="1">
         <w:r>
           <w:rPr>
             <w:rStyle w:val="Hyperlink"/>
@@ -1563,7 +1492,7 @@
             <w:noProof/>
             <w:webHidden/>
           </w:rPr>
-          <w:instrText xml:space="preserve"> PAGEREF _Toc417388381 \h </w:instrText>
+          <w:instrText xml:space="preserve"> PAGEREF _Toc422921326 \h </w:instrText>
         </w:r>
         <w:r>
           <w:rPr>
@@ -1607,7 +1536,7 @@
           <w:szCs w:val="22"/>
         </w:rPr>
       </w:pPr>
-      <w:hyperlink w:anchor="_Toc417388382" w:history="1">
+      <w:hyperlink w:anchor="_Toc422921327" w:history="1">
         <w:r>
           <w:rPr>
             <w:rStyle w:val="Hyperlink"/>
@@ -1649,7 +1578,7 @@
             <w:noProof/>
             <w:webHidden/>
           </w:rPr>
-          <w:instrText xml:space="preserve"> PAGEREF _Toc417388382 \h </w:instrText>
+          <w:instrText xml:space="preserve"> PAGEREF _Toc422921327 \h </w:instrText>
         </w:r>
         <w:r>
           <w:rPr>
@@ -1693,7 +1622,7 @@
           <w:szCs w:val="22"/>
         </w:rPr>
       </w:pPr>
-      <w:hyperlink w:anchor="_Toc417388383" w:history="1">
+      <w:hyperlink w:anchor="_Toc422921328" w:history="1">
         <w:r>
           <w:rPr>
             <w:rStyle w:val="Hyperlink"/>
@@ -1735,7 +1664,7 @@
             <w:noProof/>
             <w:webHidden/>
           </w:rPr>
-          <w:instrText xml:space="preserve"> PAGEREF _Toc417388383 \h </w:instrText>
+          <w:instrText xml:space="preserve"> PAGEREF _Toc422921328 \h </w:instrText>
         </w:r>
         <w:r>
           <w:rPr>
@@ -1777,7 +1706,7 @@
           <w:szCs w:val="22"/>
         </w:rPr>
       </w:pPr>
-      <w:hyperlink w:anchor="_Toc417388384" w:history="1">
+      <w:hyperlink w:anchor="_Toc422921329" w:history="1">
         <w:r>
           <w:rPr>
             <w:rStyle w:val="Hyperlink"/>
@@ -1821,7 +1750,7 @@
             <w:noProof/>
             <w:webHidden/>
           </w:rPr>
-          <w:instrText xml:space="preserve"> PAGEREF _Toc417388384 \h </w:instrText>
+          <w:instrText xml:space="preserve"> PAGEREF _Toc422921329 \h </w:instrText>
         </w:r>
         <w:r>
           <w:rPr>
@@ -1863,7 +1792,7 @@
           <w:szCs w:val="22"/>
         </w:rPr>
       </w:pPr>
-      <w:hyperlink w:anchor="_Toc417388385" w:history="1">
+      <w:hyperlink w:anchor="_Toc422921330" w:history="1">
         <w:r>
           <w:rPr>
             <w:rStyle w:val="Hyperlink"/>
@@ -1907,7 +1836,7 @@
             <w:noProof/>
             <w:webHidden/>
           </w:rPr>
-          <w:instrText xml:space="preserve"> PAGEREF _Toc417388385 \h </w:instrText>
+          <w:instrText xml:space="preserve"> PAGEREF _Toc422921330 \h </w:instrText>
         </w:r>
         <w:r>
           <w:rPr>
@@ -1949,7 +1878,7 @@
           <w:szCs w:val="22"/>
         </w:rPr>
       </w:pPr>
-      <w:hyperlink w:anchor="_Toc417388386" w:history="1">
+      <w:hyperlink w:anchor="_Toc422921331" w:history="1">
         <w:r>
           <w:rPr>
             <w:rStyle w:val="Hyperlink"/>
@@ -1993,7 +1922,7 @@
             <w:noProof/>
             <w:webHidden/>
           </w:rPr>
-          <w:instrText xml:space="preserve"> PAGEREF _Toc417388386 \h </w:instrText>
+          <w:instrText xml:space="preserve"> PAGEREF _Toc422921331 \h </w:instrText>
         </w:r>
         <w:r>
           <w:rPr>
@@ -2035,7 +1964,7 @@
           <w:szCs w:val="22"/>
         </w:rPr>
       </w:pPr>
-      <w:hyperlink w:anchor="_Toc417388387" w:history="1">
+      <w:hyperlink w:anchor="_Toc422921332" w:history="1">
         <w:r>
           <w:rPr>
             <w:rStyle w:val="Hyperlink"/>
@@ -2079,7 +2008,7 @@
             <w:noProof/>
             <w:webHidden/>
           </w:rPr>
-          <w:instrText xml:space="preserve"> PAGEREF _Toc417388387 \h </w:instrText>
+          <w:instrText xml:space="preserve"> PAGEREF _Toc422921332 \h </w:instrText>
         </w:r>
         <w:r>
           <w:rPr>
@@ -2099,7 +2028,7 @@
             <w:noProof/>
             <w:webHidden/>
           </w:rPr>
-          <w:t>4</w:t>
+          <w:t>3</w:t>
         </w:r>
         <w:r>
           <w:rPr>
@@ -2121,7 +2050,7 @@
           <w:szCs w:val="22"/>
         </w:rPr>
       </w:pPr>
-      <w:hyperlink w:anchor="_Toc417388388" w:history="1">
+      <w:hyperlink w:anchor="_Toc422921333" w:history="1">
         <w:r>
           <w:rPr>
             <w:rStyle w:val="Hyperlink"/>
@@ -2165,7 +2094,7 @@
             <w:noProof/>
             <w:webHidden/>
           </w:rPr>
-          <w:instrText xml:space="preserve"> PAGEREF _Toc417388388 \h </w:instrText>
+          <w:instrText xml:space="preserve"> PAGEREF _Toc422921333 \h </w:instrText>
         </w:r>
         <w:r>
           <w:rPr>
@@ -2209,7 +2138,7 @@
           <w:szCs w:val="22"/>
         </w:rPr>
       </w:pPr>
-      <w:hyperlink w:anchor="_Toc417388389" w:history="1">
+      <w:hyperlink w:anchor="_Toc422921334" w:history="1">
         <w:r>
           <w:rPr>
             <w:rStyle w:val="Hyperlink"/>
@@ -2251,7 +2180,7 @@
             <w:noProof/>
             <w:webHidden/>
           </w:rPr>
-          <w:instrText xml:space="preserve"> PAGEREF _Toc417388389 \h </w:instrText>
+          <w:instrText xml:space="preserve"> PAGEREF _Toc422921334 \h </w:instrText>
         </w:r>
         <w:r>
           <w:rPr>
@@ -2295,7 +2224,7 @@
           <w:szCs w:val="22"/>
         </w:rPr>
       </w:pPr>
-      <w:hyperlink w:anchor="_Toc417388390" w:history="1">
+      <w:hyperlink w:anchor="_Toc422921335" w:history="1">
         <w:r>
           <w:rPr>
             <w:rStyle w:val="Hyperlink"/>
@@ -2337,7 +2266,7 @@
             <w:noProof/>
             <w:webHidden/>
           </w:rPr>
-          <w:instrText xml:space="preserve"> PAGEREF _Toc417388390 \h </w:instrText>
+          <w:instrText xml:space="preserve"> PAGEREF _Toc422921335 \h </w:instrText>
         </w:r>
         <w:r>
           <w:rPr>
@@ -2379,7 +2308,7 @@
           <w:szCs w:val="22"/>
         </w:rPr>
       </w:pPr>
-      <w:hyperlink w:anchor="_Toc417388391" w:history="1">
+      <w:hyperlink w:anchor="_Toc422921336" w:history="1">
         <w:r>
           <w:rPr>
             <w:rStyle w:val="Hyperlink"/>
@@ -2423,7 +2352,7 @@
             <w:noProof/>
             <w:webHidden/>
           </w:rPr>
-          <w:instrText xml:space="preserve"> PAGEREF _Toc417388391 \h </w:instrText>
+          <w:instrText xml:space="preserve"> PAGEREF _Toc422921336 \h </w:instrText>
         </w:r>
         <w:r>
           <w:rPr>
@@ -2465,7 +2394,7 @@
           <w:szCs w:val="22"/>
         </w:rPr>
       </w:pPr>
-      <w:hyperlink w:anchor="_Toc417388392" w:history="1">
+      <w:hyperlink w:anchor="_Toc422921337" w:history="1">
         <w:r>
           <w:rPr>
             <w:rStyle w:val="Hyperlink"/>
@@ -2509,7 +2438,7 @@
             <w:noProof/>
             <w:webHidden/>
           </w:rPr>
-          <w:instrText xml:space="preserve"> PAGEREF _Toc417388392 \h </w:instrText>
+          <w:instrText xml:space="preserve"> PAGEREF _Toc422921337 \h </w:instrText>
         </w:r>
         <w:r>
           <w:rPr>
@@ -2551,7 +2480,7 @@
           <w:szCs w:val="22"/>
         </w:rPr>
       </w:pPr>
-      <w:hyperlink w:anchor="_Toc417388393" w:history="1">
+      <w:hyperlink w:anchor="_Toc422921338" w:history="1">
         <w:r>
           <w:rPr>
             <w:rStyle w:val="Hyperlink"/>
@@ -2595,7 +2524,7 @@
             <w:noProof/>
             <w:webHidden/>
           </w:rPr>
-          <w:instrText xml:space="preserve"> PAGEREF _Toc417388393 \h </w:instrText>
+          <w:instrText xml:space="preserve"> PAGEREF _Toc422921338 \h </w:instrText>
         </w:r>
         <w:r>
           <w:rPr>
@@ -2637,7 +2566,7 @@
           <w:szCs w:val="22"/>
         </w:rPr>
       </w:pPr>
-      <w:hyperlink w:anchor="_Toc417388394" w:history="1">
+      <w:hyperlink w:anchor="_Toc422921339" w:history="1">
         <w:r>
           <w:rPr>
             <w:rStyle w:val="Hyperlink"/>
@@ -2681,7 +2610,7 @@
             <w:noProof/>
             <w:webHidden/>
           </w:rPr>
-          <w:instrText xml:space="preserve"> PAGEREF _Toc417388394 \h </w:instrText>
+          <w:instrText xml:space="preserve"> PAGEREF _Toc422921339 \h </w:instrText>
         </w:r>
         <w:r>
           <w:rPr>
@@ -2723,7 +2652,7 @@
           <w:szCs w:val="22"/>
         </w:rPr>
       </w:pPr>
-      <w:hyperlink w:anchor="_Toc417388395" w:history="1">
+      <w:hyperlink w:anchor="_Toc422921340" w:history="1">
         <w:r>
           <w:rPr>
             <w:rStyle w:val="Hyperlink"/>
@@ -2767,7 +2696,7 @@
             <w:noProof/>
             <w:webHidden/>
           </w:rPr>
-          <w:instrText xml:space="preserve"> PAGEREF _Toc417388395 \h </w:instrText>
+          <w:instrText xml:space="preserve"> PAGEREF _Toc422921340 \h </w:instrText>
         </w:r>
         <w:r>
           <w:rPr>
@@ -2809,7 +2738,7 @@
           <w:szCs w:val="22"/>
         </w:rPr>
       </w:pPr>
-      <w:hyperlink w:anchor="_Toc417388396" w:history="1">
+      <w:hyperlink w:anchor="_Toc422921341" w:history="1">
         <w:r>
           <w:rPr>
             <w:rStyle w:val="Hyperlink"/>
@@ -2853,7 +2782,7 @@
             <w:noProof/>
             <w:webHidden/>
           </w:rPr>
-          <w:instrText xml:space="preserve"> PAGEREF _Toc417388396 \h </w:instrText>
+          <w:instrText xml:space="preserve"> PAGEREF _Toc422921341 \h </w:instrText>
         </w:r>
         <w:r>
           <w:rPr>
@@ -2895,7 +2824,7 @@
           <w:szCs w:val="22"/>
         </w:rPr>
       </w:pPr>
-      <w:hyperlink w:anchor="_Toc417388397" w:history="1">
+      <w:hyperlink w:anchor="_Toc422921342" w:history="1">
         <w:r>
           <w:rPr>
             <w:rStyle w:val="Hyperlink"/>
@@ -2939,7 +2868,7 @@
             <w:noProof/>
             <w:webHidden/>
           </w:rPr>
-          <w:instrText xml:space="preserve"> PAGEREF _Toc417388397 \h </w:instrText>
+          <w:instrText xml:space="preserve"> PAGEREF _Toc422921342 \h </w:instrText>
         </w:r>
         <w:r>
           <w:rPr>
@@ -2981,7 +2910,7 @@
           <w:szCs w:val="22"/>
         </w:rPr>
       </w:pPr>
-      <w:hyperlink w:anchor="_Toc417388398" w:history="1">
+      <w:hyperlink w:anchor="_Toc422921343" w:history="1">
         <w:r>
           <w:rPr>
             <w:rStyle w:val="Hyperlink"/>
@@ -3025,7 +2954,7 @@
             <w:noProof/>
             <w:webHidden/>
           </w:rPr>
-          <w:instrText xml:space="preserve"> PAGEREF _Toc417388398 \h </w:instrText>
+          <w:instrText xml:space="preserve"> PAGEREF _Toc422921343 \h </w:instrText>
         </w:r>
         <w:r>
           <w:rPr>
@@ -3067,7 +2996,7 @@
           <w:szCs w:val="22"/>
         </w:rPr>
       </w:pPr>
-      <w:hyperlink w:anchor="_Toc417388399" w:history="1">
+      <w:hyperlink w:anchor="_Toc422921344" w:history="1">
         <w:r>
           <w:rPr>
             <w:rStyle w:val="Hyperlink"/>
@@ -3111,7 +3040,7 @@
             <w:noProof/>
             <w:webHidden/>
           </w:rPr>
-          <w:instrText xml:space="preserve"> PAGEREF _Toc417388399 \h </w:instrText>
+          <w:instrText xml:space="preserve"> PAGEREF _Toc422921344 \h </w:instrText>
         </w:r>
         <w:r>
           <w:rPr>
@@ -3153,7 +3082,7 @@
           <w:szCs w:val="22"/>
         </w:rPr>
       </w:pPr>
-      <w:hyperlink w:anchor="_Toc417388400" w:history="1">
+      <w:hyperlink w:anchor="_Toc422921345" w:history="1">
         <w:r>
           <w:rPr>
             <w:rStyle w:val="Hyperlink"/>
@@ -3197,7 +3126,7 @@
             <w:noProof/>
             <w:webHidden/>
           </w:rPr>
-          <w:instrText xml:space="preserve"> PAGEREF _Toc417388400 \h </w:instrText>
+          <w:instrText xml:space="preserve"> PAGEREF _Toc422921345 \h </w:instrText>
         </w:r>
         <w:r>
           <w:rPr>
@@ -3239,7 +3168,7 @@
           <w:szCs w:val="22"/>
         </w:rPr>
       </w:pPr>
-      <w:hyperlink w:anchor="_Toc417388401" w:history="1">
+      <w:hyperlink w:anchor="_Toc422921346" w:history="1">
         <w:r>
           <w:rPr>
             <w:rStyle w:val="Hyperlink"/>
@@ -3283,7 +3212,7 @@
             <w:noProof/>
             <w:webHidden/>
           </w:rPr>
-          <w:instrText xml:space="preserve"> PAGEREF _Toc417388401 \h </w:instrText>
+          <w:instrText xml:space="preserve"> PAGEREF _Toc422921346 \h </w:instrText>
         </w:r>
         <w:r>
           <w:rPr>
@@ -3325,7 +3254,7 @@
           <w:szCs w:val="22"/>
         </w:rPr>
       </w:pPr>
-      <w:hyperlink w:anchor="_Toc417388402" w:history="1">
+      <w:hyperlink w:anchor="_Toc422921347" w:history="1">
         <w:r>
           <w:rPr>
             <w:rStyle w:val="Hyperlink"/>
@@ -3369,7 +3298,7 @@
             <w:noProof/>
             <w:webHidden/>
           </w:rPr>
-          <w:instrText xml:space="preserve"> PAGEREF _Toc417388402 \h </w:instrText>
+          <w:instrText xml:space="preserve"> PAGEREF _Toc422921347 \h </w:instrText>
         </w:r>
         <w:r>
           <w:rPr>
@@ -3411,7 +3340,7 @@
           <w:szCs w:val="22"/>
         </w:rPr>
       </w:pPr>
-      <w:hyperlink w:anchor="_Toc417388403" w:history="1">
+      <w:hyperlink w:anchor="_Toc422921348" w:history="1">
         <w:r>
           <w:rPr>
             <w:rStyle w:val="Hyperlink"/>
@@ -3455,7 +3384,7 @@
             <w:noProof/>
             <w:webHidden/>
           </w:rPr>
-          <w:instrText xml:space="preserve"> PAGEREF _Toc417388403 \h </w:instrText>
+          <w:instrText xml:space="preserve"> PAGEREF _Toc422921348 \h </w:instrText>
         </w:r>
         <w:r>
           <w:rPr>
@@ -3497,7 +3426,7 @@
           <w:szCs w:val="22"/>
         </w:rPr>
       </w:pPr>
-      <w:hyperlink w:anchor="_Toc417388404" w:history="1">
+      <w:hyperlink w:anchor="_Toc422921349" w:history="1">
         <w:r>
           <w:rPr>
             <w:rStyle w:val="Hyperlink"/>
@@ -3541,7 +3470,7 @@
             <w:noProof/>
             <w:webHidden/>
           </w:rPr>
-          <w:instrText xml:space="preserve"> PAGEREF _Toc417388404 \h </w:instrText>
+          <w:instrText xml:space="preserve"> PAGEREF _Toc422921349 \h </w:instrText>
         </w:r>
         <w:r>
           <w:rPr>
@@ -3585,7 +3514,7 @@
           <w:szCs w:val="22"/>
         </w:rPr>
       </w:pPr>
-      <w:hyperlink w:anchor="_Toc417388405" w:history="1">
+      <w:hyperlink w:anchor="_Toc422921350" w:history="1">
         <w:r>
           <w:rPr>
             <w:rStyle w:val="Hyperlink"/>
@@ -3627,7 +3556,7 @@
             <w:noProof/>
             <w:webHidden/>
           </w:rPr>
-          <w:instrText xml:space="preserve"> PAGEREF _Toc417388405 \h </w:instrText>
+          <w:instrText xml:space="preserve"> PAGEREF _Toc422921350 \h </w:instrText>
         </w:r>
         <w:r>
           <w:rPr>
@@ -3671,7 +3600,7 @@
           <w:szCs w:val="22"/>
         </w:rPr>
       </w:pPr>
-      <w:hyperlink w:anchor="_Toc417388406" w:history="1">
+      <w:hyperlink w:anchor="_Toc422921351" w:history="1">
         <w:r>
           <w:rPr>
             <w:rStyle w:val="Hyperlink"/>
@@ -3713,7 +3642,7 @@
             <w:noProof/>
             <w:webHidden/>
           </w:rPr>
-          <w:instrText xml:space="preserve"> PAGEREF _Toc417388406 \h </w:instrText>
+          <w:instrText xml:space="preserve"> PAGEREF _Toc422921351 \h </w:instrText>
         </w:r>
         <w:r>
           <w:rPr>
@@ -3755,7 +3684,7 @@
           <w:szCs w:val="22"/>
         </w:rPr>
       </w:pPr>
-      <w:hyperlink w:anchor="_Toc417388407" w:history="1">
+      <w:hyperlink w:anchor="_Toc422921352" w:history="1">
         <w:r>
           <w:rPr>
             <w:rStyle w:val="Hyperlink"/>
@@ -3799,7 +3728,7 @@
             <w:noProof/>
             <w:webHidden/>
           </w:rPr>
-          <w:instrText xml:space="preserve"> PAGEREF _Toc417388407 \h </w:instrText>
+          <w:instrText xml:space="preserve"> PAGEREF _Toc422921352 \h </w:instrText>
         </w:r>
         <w:r>
           <w:rPr>
@@ -3841,7 +3770,7 @@
           <w:szCs w:val="22"/>
         </w:rPr>
       </w:pPr>
-      <w:hyperlink w:anchor="_Toc417388408" w:history="1">
+      <w:hyperlink w:anchor="_Toc422921353" w:history="1">
         <w:r>
           <w:rPr>
             <w:rStyle w:val="Hyperlink"/>
@@ -3885,7 +3814,7 @@
             <w:noProof/>
             <w:webHidden/>
           </w:rPr>
-          <w:instrText xml:space="preserve"> PAGEREF _Toc417388408 \h </w:instrText>
+          <w:instrText xml:space="preserve"> PAGEREF _Toc422921353 \h </w:instrText>
         </w:r>
         <w:r>
           <w:rPr>
@@ -3927,7 +3856,7 @@
           <w:szCs w:val="22"/>
         </w:rPr>
       </w:pPr>
-      <w:hyperlink w:anchor="_Toc417388409" w:history="1">
+      <w:hyperlink w:anchor="_Toc422921354" w:history="1">
         <w:r>
           <w:rPr>
             <w:rStyle w:val="Hyperlink"/>
@@ -3972,7 +3901,7 @@
             <w:noProof/>
             <w:webHidden/>
           </w:rPr>
-          <w:instrText xml:space="preserve"> PAGEREF _Toc417388409 \h </w:instrText>
+          <w:instrText xml:space="preserve"> PAGEREF _Toc422921354 \h </w:instrText>
         </w:r>
         <w:r>
           <w:rPr>
@@ -4014,7 +3943,7 @@
           <w:szCs w:val="22"/>
         </w:rPr>
       </w:pPr>
-      <w:hyperlink w:anchor="_Toc417388410" w:history="1">
+      <w:hyperlink w:anchor="_Toc422921355" w:history="1">
         <w:r>
           <w:rPr>
             <w:rStyle w:val="Hyperlink"/>
@@ -4058,7 +3987,7 @@
             <w:noProof/>
             <w:webHidden/>
           </w:rPr>
-          <w:instrText xml:space="preserve"> PAGEREF _Toc417388410 \h </w:instrText>
+          <w:instrText xml:space="preserve"> PAGEREF _Toc422921355 \h </w:instrText>
         </w:r>
         <w:r>
           <w:rPr>
@@ -4100,7 +4029,7 @@
           <w:szCs w:val="22"/>
         </w:rPr>
       </w:pPr>
-      <w:hyperlink w:anchor="_Toc417388411" w:history="1">
+      <w:hyperlink w:anchor="_Toc422921356" w:history="1">
         <w:r>
           <w:rPr>
             <w:rStyle w:val="Hyperlink"/>
@@ -4144,7 +4073,7 @@
             <w:noProof/>
             <w:webHidden/>
           </w:rPr>
-          <w:instrText xml:space="preserve"> PAGEREF _Toc417388411 \h </w:instrText>
+          <w:instrText xml:space="preserve"> PAGEREF _Toc422921356 \h </w:instrText>
         </w:r>
         <w:r>
           <w:rPr>
@@ -4186,7 +4115,7 @@
           <w:szCs w:val="22"/>
         </w:rPr>
       </w:pPr>
-      <w:hyperlink w:anchor="_Toc417388412" w:history="1">
+      <w:hyperlink w:anchor="_Toc422921357" w:history="1">
         <w:r>
           <w:rPr>
             <w:rStyle w:val="Hyperlink"/>
@@ -4230,7 +4159,7 @@
             <w:noProof/>
             <w:webHidden/>
           </w:rPr>
-          <w:instrText xml:space="preserve"> PAGEREF _Toc417388412 \h </w:instrText>
+          <w:instrText xml:space="preserve"> PAGEREF _Toc422921357 \h </w:instrText>
         </w:r>
         <w:r>
           <w:rPr>
@@ -4250,7 +4179,7 @@
             <w:noProof/>
             <w:webHidden/>
           </w:rPr>
-          <w:t>10</w:t>
+          <w:t>9</w:t>
         </w:r>
         <w:r>
           <w:rPr>
@@ -4272,7 +4201,7 @@
           <w:szCs w:val="22"/>
         </w:rPr>
       </w:pPr>
-      <w:hyperlink w:anchor="_Toc417388413" w:history="1">
+      <w:hyperlink w:anchor="_Toc422921358" w:history="1">
         <w:r>
           <w:rPr>
             <w:rStyle w:val="Hyperlink"/>
@@ -4316,7 +4245,7 @@
             <w:noProof/>
             <w:webHidden/>
           </w:rPr>
-          <w:instrText xml:space="preserve"> PAGEREF _Toc417388413 \h </w:instrText>
+          <w:instrText xml:space="preserve"> PAGEREF _Toc422921358 \h </w:instrText>
         </w:r>
         <w:r>
           <w:rPr>
@@ -4350,12 +4279,110 @@
     <w:p>
       <w:pPr>
         <w:pStyle w:val="TOC1"/>
+        <w:rPr>
+          <w:rFonts w:asciiTheme="minorHAnsi" w:eastAsiaTheme="minorEastAsia" w:hAnsiTheme="minorHAnsi" w:cstheme="minorBidi"/>
+          <w:b w:val="0"/>
+          <w:noProof/>
+          <w:sz w:val="22"/>
+          <w:szCs w:val="22"/>
+        </w:rPr>
+      </w:pPr>
+      <w:hyperlink w:anchor="_Toc422921359" w:history="1">
+        <w:r>
+          <w:rPr>
+            <w:rStyle w:val="Hyperlink"/>
+            <w:noProof/>
+          </w:rPr>
+          <w:t>A.</w:t>
+        </w:r>
+        <w:r>
+          <w:rPr>
+            <w:rFonts w:asciiTheme="minorHAnsi" w:eastAsiaTheme="minorEastAsia" w:hAnsiTheme="minorHAnsi" w:cstheme="minorBidi"/>
+            <w:b w:val="0"/>
+            <w:noProof/>
+            <w:sz w:val="22"/>
+            <w:szCs w:val="22"/>
+          </w:rPr>
+          <w:tab/>
+        </w:r>
+        <w:r>
+          <w:rPr>
+            <w:rStyle w:val="Hyperlink"/>
+            <w:noProof/>
+          </w:rPr>
+          <w:t>Appendix A – Acronym Glossary</w:t>
+        </w:r>
+        <w:r>
+          <w:rPr>
+            <w:noProof/>
+            <w:webHidden/>
+          </w:rPr>
+          <w:tab/>
+        </w:r>
+        <w:r>
+          <w:rPr>
+            <w:noProof/>
+            <w:webHidden/>
+          </w:rPr>
+          <w:fldChar w:fldCharType="begin"/>
+        </w:r>
+        <w:r>
+          <w:rPr>
+            <w:noProof/>
+            <w:webHidden/>
+          </w:rPr>
+          <w:instrText xml:space="preserve"> PAGEREF _Toc422921359 \h </w:instrText>
+        </w:r>
+        <w:r>
+          <w:rPr>
+            <w:noProof/>
+            <w:webHidden/>
+          </w:rPr>
+        </w:r>
+        <w:r>
+          <w:rPr>
+            <w:noProof/>
+            <w:webHidden/>
+          </w:rPr>
+          <w:fldChar w:fldCharType="separate"/>
+        </w:r>
+        <w:r>
+          <w:rPr>
+            <w:noProof/>
+            <w:webHidden/>
+          </w:rPr>
+          <w:t>11</w:t>
+        </w:r>
+        <w:r>
+          <w:rPr>
+            <w:noProof/>
+            <w:webHidden/>
+          </w:rPr>
+          <w:fldChar w:fldCharType="end"/>
+        </w:r>
+      </w:hyperlink>
+    </w:p>
+    <w:p>
+      <w:pPr>
+        <w:pStyle w:val="TOC1"/>
       </w:pPr>
       <w:r>
         <w:fldChar w:fldCharType="end"/>
       </w:r>
     </w:p>
-    <w:p/>
+    <w:p>
+      <w:pPr>
+        <w:rPr>
+          <w:rFonts w:ascii="Arial" w:hAnsi="Arial"/>
+          <w:b/>
+          <w:sz w:val="28"/>
+          <w:szCs w:val="20"/>
+        </w:rPr>
+      </w:pPr>
+      <w:r>
+        <w:br w:type="page"/>
+      </w:r>
+    </w:p>
     <w:p>
       <w:pPr>
         <w:pStyle w:val="Title2"/>
@@ -4404,13 +4431,13 @@
         </w:rPr>
         <w:fldChar w:fldCharType="separate"/>
       </w:r>
-      <w:hyperlink w:anchor="_Toc417388414" w:history="1">
+      <w:hyperlink w:anchor="_Toc422921360" w:history="1">
         <w:r>
           <w:rPr>
             <w:rStyle w:val="Hyperlink"/>
             <w:noProof/>
           </w:rPr>
-          <w:t>Figure 1 – Dependent Systems</w:t>
+          <w:t>Figure 1 - Dependent Systems</w:t>
         </w:r>
         <w:r>
           <w:rPr>
@@ -4431,7 +4458,7 @@
             <w:noProof/>
             <w:webHidden/>
           </w:rPr>
-          <w:instrText xml:space="preserve"> PAGEREF _Toc417388414 \h </w:instrText>
+          <w:instrText xml:space="preserve"> PAGEREF _Toc422921360 \h </w:instrText>
         </w:r>
         <w:r>
           <w:rPr>
@@ -4475,7 +4502,7 @@
           <w:szCs w:val="22"/>
         </w:rPr>
       </w:pPr>
-      <w:hyperlink w:anchor="_Toc417388415" w:history="1">
+      <w:hyperlink w:anchor="_Toc422921361" w:history="1">
         <w:r>
           <w:rPr>
             <w:rStyle w:val="Hyperlink"/>
@@ -4502,7 +4529,7 @@
             <w:noProof/>
             <w:webHidden/>
           </w:rPr>
-          <w:instrText xml:space="preserve"> PAGEREF _Toc417388415 \h </w:instrText>
+          <w:instrText xml:space="preserve"> PAGEREF _Toc422921361 \h </w:instrText>
         </w:r>
         <w:r>
           <w:rPr>
@@ -4546,7 +4573,7 @@
           <w:szCs w:val="22"/>
         </w:rPr>
       </w:pPr>
-      <w:hyperlink w:anchor="_Toc417388416" w:history="1">
+      <w:hyperlink w:anchor="_Toc422921362" w:history="1">
         <w:r>
           <w:rPr>
             <w:rStyle w:val="Hyperlink"/>
@@ -4573,7 +4600,7 @@
             <w:noProof/>
             <w:webHidden/>
           </w:rPr>
-          <w:instrText xml:space="preserve"> PAGEREF _Toc417388416 \h </w:instrText>
+          <w:instrText xml:space="preserve"> PAGEREF _Toc422921362 \h </w:instrText>
         </w:r>
         <w:r>
           <w:rPr>
@@ -4620,6 +4647,135 @@
         </w:rPr>
         <w:fldChar w:fldCharType="end"/>
       </w:r>
+    </w:p>
+    <w:p>
+      <w:pPr>
+        <w:rPr>
+          <w:rFonts w:ascii="Arial" w:hAnsi="Arial" w:cs="Arial"/>
+          <w:b/>
+          <w:sz w:val="24"/>
+        </w:rPr>
+      </w:pPr>
+    </w:p>
+    <w:p>
+      <w:pPr>
+        <w:tabs>
+          <w:tab w:val="left" w:pos="540"/>
+          <w:tab w:val="right" w:leader="dot" w:pos="9350"/>
+        </w:tabs>
+        <w:spacing w:before="60"/>
+        <w:jc w:val="center"/>
+        <w:rPr>
+          <w:noProof/>
+        </w:rPr>
+      </w:pPr>
+      <w:r>
+        <w:rPr>
+          <w:rFonts w:ascii="Arial" w:hAnsi="Arial" w:cs="Arial"/>
+          <w:b/>
+          <w:sz w:val="28"/>
+          <w:szCs w:val="28"/>
+        </w:rPr>
+        <w:t>List of Tables</w:t>
+      </w:r>
+      <w:r>
+        <w:rPr>
+          <w:rFonts w:ascii="Arial" w:hAnsi="Arial" w:cs="Arial"/>
+          <w:b/>
+          <w:sz w:val="28"/>
+          <w:szCs w:val="28"/>
+        </w:rPr>
+        <w:fldChar w:fldCharType="begin"/>
+      </w:r>
+      <w:r>
+        <w:rPr>
+          <w:rFonts w:ascii="Arial" w:hAnsi="Arial" w:cs="Arial"/>
+          <w:b/>
+          <w:sz w:val="28"/>
+          <w:szCs w:val="28"/>
+        </w:rPr>
+        <w:instrText xml:space="preserve"> TOC \h \z \c "Table" </w:instrText>
+      </w:r>
+      <w:r>
+        <w:rPr>
+          <w:rFonts w:ascii="Arial" w:hAnsi="Arial" w:cs="Arial"/>
+          <w:b/>
+          <w:sz w:val="28"/>
+          <w:szCs w:val="28"/>
+        </w:rPr>
+        <w:fldChar w:fldCharType="separate"/>
+      </w:r>
+    </w:p>
+    <w:p>
+      <w:pPr>
+        <w:pStyle w:val="TableofFigures"/>
+        <w:tabs>
+          <w:tab w:val="right" w:leader="dot" w:pos="9350"/>
+        </w:tabs>
+        <w:rPr>
+          <w:rFonts w:asciiTheme="minorHAnsi" w:eastAsiaTheme="minorEastAsia" w:hAnsiTheme="minorHAnsi" w:cstheme="minorBidi"/>
+          <w:i w:val="0"/>
+          <w:noProof/>
+          <w:szCs w:val="22"/>
+        </w:rPr>
+      </w:pPr>
+      <w:hyperlink w:anchor="_Toc422921470" w:history="1">
+        <w:r>
+          <w:rPr>
+            <w:rStyle w:val="Hyperlink"/>
+            <w:noProof/>
+          </w:rPr>
+          <w:t>Table 1 - Acronym Glossary</w:t>
+        </w:r>
+        <w:r>
+          <w:rPr>
+            <w:noProof/>
+            <w:webHidden/>
+          </w:rPr>
+          <w:tab/>
+        </w:r>
+        <w:r>
+          <w:rPr>
+            <w:noProof/>
+            <w:webHidden/>
+          </w:rPr>
+          <w:fldChar w:fldCharType="begin"/>
+        </w:r>
+        <w:r>
+          <w:rPr>
+            <w:noProof/>
+            <w:webHidden/>
+          </w:rPr>
+          <w:instrText xml:space="preserve"> PAGEREF _Toc422921470 \h </w:instrText>
+        </w:r>
+        <w:r>
+          <w:rPr>
+            <w:noProof/>
+            <w:webHidden/>
+          </w:rPr>
+        </w:r>
+        <w:r>
+          <w:rPr>
+            <w:noProof/>
+            <w:webHidden/>
+          </w:rPr>
+          <w:fldChar w:fldCharType="separate"/>
+        </w:r>
+        <w:r>
+          <w:rPr>
+            <w:noProof/>
+            <w:webHidden/>
+          </w:rPr>
+          <w:t>11</w:t>
+        </w:r>
+        <w:r>
+          <w:rPr>
+            <w:noProof/>
+            <w:webHidden/>
+          </w:rPr>
+          <w:fldChar w:fldCharType="end"/>
+        </w:r>
+      </w:hyperlink>
     </w:p>
     <w:p>
       <w:pPr>
@@ -4633,15 +4789,17 @@
           <w:docGrid w:linePitch="360"/>
         </w:sectPr>
       </w:pPr>
+      <w:r>
+        <w:fldChar w:fldCharType="end"/>
+      </w:r>
     </w:p>
     <w:p>
       <w:pPr>
         <w:pStyle w:val="Heading1"/>
         <w:ind w:left="720" w:hanging="720"/>
       </w:pPr>
-      <w:bookmarkStart w:id="1" w:name="_Toc417388370"/>
-      <w:r>
-        <w:lastRenderedPageBreak/>
+      <w:bookmarkStart w:id="1" w:name="_Toc422921315"/>
+      <w:r>
         <w:t>System</w:t>
       </w:r>
       <w:r>
@@ -4654,27 +4812,27 @@
         <w:pStyle w:val="BodyText"/>
         <w:rPr>
           <w:iCs/>
-          <w:szCs w:val="28"/>
+          <w:szCs w:val="22"/>
         </w:rPr>
       </w:pPr>
       <w:r>
         <w:rPr>
           <w:iCs/>
-          <w:szCs w:val="28"/>
+          <w:szCs w:val="22"/>
         </w:rPr>
         <w:t>The Automated Surgical Risk Calculator</w:t>
       </w:r>
       <w:r>
         <w:rPr>
           <w:iCs/>
-          <w:szCs w:val="28"/>
+          <w:szCs w:val="22"/>
         </w:rPr>
         <w:t xml:space="preserve"> (ASRC)</w:t>
       </w:r>
       <w:r>
         <w:rPr>
           <w:iCs/>
-          <w:szCs w:val="28"/>
+          <w:szCs w:val="22"/>
         </w:rPr>
         <w:t xml:space="preserve"> Tool is used at the time the patient is considered for surgical referral by a primary care provider, and when a surgeon is requesting a surgery. This Tool will support clinical decision-making regarding perioperative risk (includes preoperative, intraoperative, and postoperative).</w:t>
       </w:r>
@@ -4684,13 +4842,13 @@
         <w:pStyle w:val="BodyText"/>
         <w:rPr>
           <w:iCs/>
-          <w:szCs w:val="28"/>
+          <w:szCs w:val="22"/>
         </w:rPr>
       </w:pPr>
       <w:r>
         <w:rPr>
           <w:iCs/>
-          <w:szCs w:val="28"/>
+          <w:szCs w:val="22"/>
         </w:rPr>
         <w:t>Providers will verify patient-specific data that is automatically pulled from available data sources, enter remaining fields, and be provided with a real-time individual risk calculation of perioperative surgical mortality based on historic Veterans Affairs Surgical Quality Improvement Program (VASQIP) data and current VASQIP risk-adjusted models that are specialty-specific. The data entered and the calculated results will be available for viewing in the Computerized Patient Record System (CPRS) as a progress note. The data will also transfer and store as discrete fields in Veterans Health Systems and Technology Architecture (</w:t>
       </w:r>
@@ -4698,7 +4856,7 @@
       <w:r>
         <w:rPr>
           <w:iCs/>
-          <w:szCs w:val="28"/>
+          <w:szCs w:val="22"/>
         </w:rPr>
         <w:t>VistA</w:t>
       </w:r>
@@ -4706,7 +4864,7 @@
       <w:r>
         <w:rPr>
           <w:iCs/>
-          <w:szCs w:val="28"/>
+          <w:szCs w:val="22"/>
         </w:rPr>
         <w:t>) and a Structured Query Language (SQL) database for use by the National Surgery Office (NSO).</w:t>
       </w:r>
@@ -4716,7 +4874,7 @@
         <w:pStyle w:val="Heading2"/>
         <w:ind w:left="900" w:hanging="900"/>
       </w:pPr>
-      <w:bookmarkStart w:id="2" w:name="_Toc417388371"/>
+      <w:bookmarkStart w:id="2" w:name="_Toc422921316"/>
       <w:r>
         <w:t xml:space="preserve">Logical </w:t>
       </w:r>
@@ -4733,13 +4891,13 @@
         <w:pStyle w:val="BodyText"/>
         <w:rPr>
           <w:iCs/>
-          <w:szCs w:val="28"/>
+          <w:szCs w:val="22"/>
         </w:rPr>
       </w:pPr>
       <w:r>
         <w:rPr>
           <w:iCs/>
-          <w:szCs w:val="28"/>
+          <w:szCs w:val="22"/>
         </w:rPr>
         <w:t xml:space="preserve">The system consists of only one logical component, the ASRC Web Application. This component interfaces with other systems such as </w:t>
       </w:r>
@@ -4747,7 +4905,7 @@
       <w:r>
         <w:rPr>
           <w:iCs/>
-          <w:szCs w:val="28"/>
+          <w:szCs w:val="22"/>
         </w:rPr>
         <w:t>VistA</w:t>
       </w:r>
@@ -4755,7 +4913,7 @@
       <w:r>
         <w:rPr>
           <w:iCs/>
-          <w:szCs w:val="28"/>
+          <w:szCs w:val="22"/>
         </w:rPr>
         <w:t>.</w:t>
       </w:r>
@@ -4765,13 +4923,13 @@
         <w:pStyle w:val="BodyText"/>
         <w:rPr>
           <w:iCs/>
-          <w:szCs w:val="28"/>
+          <w:szCs w:val="22"/>
         </w:rPr>
       </w:pPr>
       <w:r>
         <w:rPr>
           <w:iCs/>
-          <w:szCs w:val="28"/>
+          <w:szCs w:val="22"/>
         </w:rPr>
         <w:t xml:space="preserve">There is an associated </w:t>
       </w:r>
@@ -4779,7 +4937,7 @@
       <w:r>
         <w:rPr>
           <w:iCs/>
-          <w:szCs w:val="28"/>
+          <w:szCs w:val="22"/>
         </w:rPr>
         <w:t>VistA</w:t>
       </w:r>
@@ -4787,7 +4945,7 @@
       <w:r>
         <w:rPr>
           <w:iCs/>
-          <w:szCs w:val="28"/>
+          <w:szCs w:val="22"/>
         </w:rPr>
         <w:t xml:space="preserve"> Surgery patch to support ASRC but </w:t>
       </w:r>
@@ -4795,7 +4953,7 @@
       <w:r>
         <w:rPr>
           <w:iCs/>
-          <w:szCs w:val="28"/>
+          <w:szCs w:val="22"/>
         </w:rPr>
         <w:t>VistA</w:t>
       </w:r>
@@ -4803,7 +4961,7 @@
       <w:r>
         <w:rPr>
           <w:iCs/>
-          <w:szCs w:val="28"/>
+          <w:szCs w:val="22"/>
         </w:rPr>
         <w:t xml:space="preserve"> Surgery is not considered a component of the system for the purposes of this document.</w:t>
       </w:r>
@@ -4813,13 +4971,13 @@
         <w:pStyle w:val="BodyText"/>
         <w:rPr>
           <w:iCs/>
-          <w:szCs w:val="28"/>
+          <w:szCs w:val="22"/>
         </w:rPr>
       </w:pPr>
       <w:r>
         <w:rPr>
           <w:iCs/>
-          <w:szCs w:val="28"/>
+          <w:szCs w:val="22"/>
         </w:rPr>
         <w:t>See the ASRC Technical Manual for more information.</w:t>
       </w:r>
@@ -4829,7 +4987,7 @@
         <w:pStyle w:val="Heading2"/>
         <w:ind w:left="900" w:hanging="900"/>
       </w:pPr>
-      <w:bookmarkStart w:id="3" w:name="_Toc417388372"/>
+      <w:bookmarkStart w:id="3" w:name="_Toc422921317"/>
       <w:r>
         <w:t>Software Description</w:t>
       </w:r>
@@ -4838,34 +4996,64 @@
     <w:p>
       <w:pPr>
         <w:pStyle w:val="BodyText"/>
-      </w:pPr>
-      <w:r>
+        <w:rPr>
+          <w:szCs w:val="22"/>
+        </w:rPr>
+      </w:pPr>
+      <w:r>
+        <w:rPr>
+          <w:szCs w:val="22"/>
+        </w:rPr>
         <w:t xml:space="preserve">The ASRC Web Application is a Java Enterprise application running on Glassfish 3, a Java Enterprise Edition (Java EE) Application Server. It uses MySQL as the backend relational database. </w:t>
       </w:r>
       <w:r>
+        <w:rPr>
+          <w:szCs w:val="22"/>
+        </w:rPr>
         <w:t>T</w:t>
       </w:r>
       <w:r>
+        <w:rPr>
+          <w:szCs w:val="22"/>
+        </w:rPr>
         <w:t xml:space="preserve">he </w:t>
       </w:r>
       <w:r>
+        <w:rPr>
+          <w:szCs w:val="22"/>
+        </w:rPr>
         <w:t>target</w:t>
       </w:r>
       <w:r>
+        <w:rPr>
+          <w:szCs w:val="22"/>
+        </w:rPr>
         <w:t xml:space="preserve"> </w:t>
       </w:r>
       <w:r>
+        <w:rPr>
+          <w:szCs w:val="22"/>
+        </w:rPr>
         <w:t xml:space="preserve">host </w:t>
       </w:r>
       <w:r>
+        <w:rPr>
+          <w:szCs w:val="22"/>
+        </w:rPr>
         <w:t>operating system is Windows Server 2012 R2.</w:t>
       </w:r>
     </w:p>
     <w:p>
       <w:pPr>
         <w:pStyle w:val="BodyText"/>
-      </w:pPr>
-      <w:r>
+        <w:rPr>
+          <w:szCs w:val="22"/>
+        </w:rPr>
+      </w:pPr>
+      <w:r>
+        <w:rPr>
+          <w:szCs w:val="22"/>
+        </w:rPr>
         <w:t>See the ASRC Technical Manual for more information.</w:t>
       </w:r>
     </w:p>
@@ -4874,7 +5062,7 @@
         <w:pStyle w:val="Heading3"/>
         <w:ind w:left="1080" w:hanging="1080"/>
       </w:pPr>
-      <w:bookmarkStart w:id="4" w:name="_Toc417388373"/>
+      <w:bookmarkStart w:id="4" w:name="_Toc422921318"/>
       <w:r>
         <w:t>Background Processes</w:t>
       </w:r>
@@ -4883,8 +5071,14 @@
     <w:p>
       <w:pPr>
         <w:pStyle w:val="BodyText"/>
-      </w:pPr>
-      <w:r>
+        <w:rPr>
+          <w:szCs w:val="22"/>
+        </w:rPr>
+      </w:pPr>
+      <w:r>
+        <w:rPr>
+          <w:szCs w:val="22"/>
+        </w:rPr>
         <w:t>The only background processes that run as part of the system are provided by the off-the-shelf software, namely:</w:t>
       </w:r>
     </w:p>
@@ -4895,8 +5089,14 @@
           <w:ilvl w:val="0"/>
           <w:numId w:val="29"/>
         </w:numPr>
-      </w:pPr>
-      <w:r>
+        <w:rPr>
+          <w:szCs w:val="22"/>
+        </w:rPr>
+      </w:pPr>
+      <w:r>
+        <w:rPr>
+          <w:szCs w:val="22"/>
+        </w:rPr>
         <w:t>The Glassfish Server</w:t>
       </w:r>
     </w:p>
@@ -4907,8 +5107,14 @@
           <w:ilvl w:val="0"/>
           <w:numId w:val="29"/>
         </w:numPr>
-      </w:pPr>
-      <w:r>
+        <w:rPr>
+          <w:szCs w:val="22"/>
+        </w:rPr>
+      </w:pPr>
+      <w:r>
+        <w:rPr>
+          <w:szCs w:val="22"/>
+        </w:rPr>
         <w:t>The MySQL Server</w:t>
       </w:r>
     </w:p>
@@ -4917,7 +5123,7 @@
         <w:pStyle w:val="Heading3"/>
         <w:ind w:left="1080" w:hanging="1080"/>
       </w:pPr>
-      <w:bookmarkStart w:id="5" w:name="_Toc417388374"/>
+      <w:bookmarkStart w:id="5" w:name="_Toc422921319"/>
       <w:r>
         <w:t>Job Schedules</w:t>
       </w:r>
@@ -4926,8 +5132,14 @@
     <w:p>
       <w:pPr>
         <w:pStyle w:val="BodyText"/>
-      </w:pPr>
-      <w:r>
+        <w:rPr>
+          <w:szCs w:val="22"/>
+        </w:rPr>
+      </w:pPr>
+      <w:r>
+        <w:rPr>
+          <w:szCs w:val="22"/>
+        </w:rPr>
         <w:t>The system has no associated periodic jobs.</w:t>
       </w:r>
     </w:p>
@@ -4936,9 +5148,8 @@
         <w:pStyle w:val="Heading3"/>
         <w:ind w:left="1080" w:hanging="1080"/>
       </w:pPr>
-      <w:bookmarkStart w:id="6" w:name="_Toc417388375"/>
-      <w:r>
-        <w:lastRenderedPageBreak/>
+      <w:bookmarkStart w:id="6" w:name="_Toc422921320"/>
+      <w:r>
         <w:t>Dependent Systems</w:t>
       </w:r>
       <w:bookmarkEnd w:id="6"/>
@@ -4947,8 +5158,14 @@
       <w:pPr>
         <w:pStyle w:val="BodyText"/>
         <w:keepNext/>
-      </w:pPr>
-      <w:r>
+        <w:rPr>
+          <w:szCs w:val="22"/>
+        </w:rPr>
+      </w:pPr>
+      <w:r>
+        <w:rPr>
+          <w:szCs w:val="22"/>
+        </w:rPr>
         <w:t>The systems on which the ASRC system depends are depicted below:</w:t>
       </w:r>
     </w:p>
@@ -4959,14 +5176,14 @@
       </w:pPr>
       <w:r>
         <w:object w:dxaOrig="10546" w:dyaOrig="6300" w14:anchorId="568C943A">
-          <v:shape id="_x0000_i1026" type="#_x0000_t75" style="width:468pt;height:279.75pt" o:ole="" o:bordertopcolor="this" o:borderleftcolor="this" o:borderbottomcolor="this" o:borderrightcolor="this">
+          <v:shape id="_x0000_i1226" type="#_x0000_t75" style="width:468pt;height:279.75pt" o:ole="" o:bordertopcolor="this" o:borderleftcolor="this" o:borderbottomcolor="this" o:borderrightcolor="this">
             <v:imagedata r:id="rId18" o:title=""/>
             <w10:bordertop type="single" width="4"/>
             <w10:borderleft type="single" width="4"/>
             <w10:borderbottom type="single" width="4"/>
             <w10:borderright type="single" width="4"/>
           </v:shape>
-          <o:OLEObject Type="Embed" ProgID="Visio.Drawing.15" ShapeID="_x0000_i1026" DrawAspect="Content" ObjectID="_1491130367" r:id="rId19"/>
+          <o:OLEObject Type="Embed" ProgID="Visio.Drawing.15" ShapeID="_x0000_i1226" DrawAspect="Content" ObjectID="_1496663344" r:id="rId19"/>
         </w:object>
       </w:r>
     </w:p>
@@ -4975,54 +5192,92 @@
         <w:pStyle w:val="Caption"/>
         <w:jc w:val="center"/>
       </w:pPr>
-      <w:bookmarkStart w:id="7" w:name="_Toc417388414"/>
+      <w:bookmarkStart w:id="7" w:name="_Toc422921360"/>
       <w:r>
         <w:t xml:space="preserve">Figure </w:t>
       </w:r>
-      <w:fldSimple w:instr=" SEQ Figure \* ARABIC ">
-        <w:r>
-          <w:rPr>
-            <w:noProof/>
-          </w:rPr>
-          <w:t>1</w:t>
-        </w:r>
-      </w:fldSimple>
-      <w:r>
-        <w:t xml:space="preserve"> – </w:t>
+      <w:r>
+        <w:fldChar w:fldCharType="begin"/>
+      </w:r>
+      <w:r>
+        <w:instrText xml:space="preserve"> SEQ Figure \* ARABIC </w:instrText>
+      </w:r>
+      <w:r>
+        <w:fldChar w:fldCharType="separate"/>
+      </w:r>
+      <w:r>
+        <w:rPr>
+          <w:noProof/>
+        </w:rPr>
+        <w:t>1</w:t>
+      </w:r>
+      <w:r>
+        <w:rPr>
+          <w:noProof/>
+        </w:rPr>
+        <w:fldChar w:fldCharType="end"/>
+      </w:r>
+      <w:r>
+        <w:t xml:space="preserve"> -</w:t>
+      </w:r>
+      <w:r>
+        <w:t xml:space="preserve"> </w:t>
       </w:r>
       <w:r>
         <w:t>Dependent Systems</w:t>
       </w:r>
       <w:bookmarkEnd w:id="7"/>
     </w:p>
-    <w:p/>
+    <w:p>
+      <w:bookmarkStart w:id="8" w:name="_GoBack"/>
+      <w:bookmarkEnd w:id="8"/>
+    </w:p>
     <w:p>
       <w:pPr>
         <w:pStyle w:val="BodyText"/>
+        <w:rPr>
+          <w:szCs w:val="22"/>
+        </w:rPr>
       </w:pPr>
       <w:proofErr w:type="spellStart"/>
       <w:r>
+        <w:rPr>
+          <w:szCs w:val="22"/>
+        </w:rPr>
         <w:t>VistA</w:t>
       </w:r>
       <w:proofErr w:type="spellEnd"/>
       <w:r>
+        <w:rPr>
+          <w:szCs w:val="22"/>
+        </w:rPr>
         <w:t xml:space="preserve"> is required for normal operation of ASRC.</w:t>
       </w:r>
     </w:p>
     <w:p>
       <w:pPr>
         <w:pStyle w:val="BodyText"/>
-      </w:pPr>
-      <w:r>
+        <w:rPr>
+          <w:szCs w:val="22"/>
+        </w:rPr>
+      </w:pPr>
+      <w:r>
+        <w:rPr>
+          <w:szCs w:val="22"/>
+        </w:rPr>
         <w:t xml:space="preserve">The </w:t>
       </w:r>
       <w:r>
         <w:rPr>
           <w:i/>
+          <w:szCs w:val="22"/>
         </w:rPr>
         <w:t>National ASRC Results Database</w:t>
       </w:r>
       <w:r>
+        <w:rPr>
+          <w:szCs w:val="22"/>
+        </w:rPr>
         <w:t xml:space="preserve"> could be considered part of the ASRC system itself, but other users access the database so it is depicted separately.</w:t>
       </w:r>
     </w:p>
@@ -5031,18 +5286,23 @@
         <w:pStyle w:val="Heading1"/>
         <w:ind w:left="720" w:hanging="720"/>
       </w:pPr>
-      <w:bookmarkStart w:id="8" w:name="_Toc417388376"/>
-      <w:r>
-        <w:lastRenderedPageBreak/>
+      <w:bookmarkStart w:id="9" w:name="_Toc422921321"/>
+      <w:r>
         <w:t>Routine Operations</w:t>
       </w:r>
-      <w:bookmarkEnd w:id="8"/>
+      <w:bookmarkEnd w:id="9"/>
     </w:p>
     <w:p>
       <w:pPr>
         <w:pStyle w:val="BodyText"/>
-      </w:pPr>
-      <w:r>
+        <w:rPr>
+          <w:szCs w:val="22"/>
+        </w:rPr>
+      </w:pPr>
+      <w:r>
+        <w:rPr>
+          <w:szCs w:val="22"/>
+        </w:rPr>
         <w:t>To be determined once more of the system is designed and implemented.</w:t>
       </w:r>
     </w:p>
@@ -5051,30 +5311,36 @@
         <w:pStyle w:val="Heading2"/>
         <w:ind w:left="900" w:hanging="900"/>
       </w:pPr>
-      <w:bookmarkStart w:id="9" w:name="_Toc417388377"/>
+      <w:bookmarkStart w:id="10" w:name="_Toc422921322"/>
       <w:r>
         <w:t>Administrative Procedures</w:t>
       </w:r>
-      <w:bookmarkEnd w:id="9"/>
+      <w:bookmarkEnd w:id="10"/>
     </w:p>
     <w:p>
       <w:pPr>
         <w:pStyle w:val="Heading3"/>
         <w:ind w:left="1080" w:hanging="1080"/>
       </w:pPr>
-      <w:bookmarkStart w:id="10" w:name="_Ref415214650"/>
-      <w:bookmarkStart w:id="11" w:name="_Toc417388378"/>
+      <w:bookmarkStart w:id="11" w:name="_Ref415214650"/>
+      <w:bookmarkStart w:id="12" w:name="_Toc422921323"/>
       <w:r>
         <w:t>System Start-up</w:t>
       </w:r>
-      <w:bookmarkEnd w:id="10"/>
       <w:bookmarkEnd w:id="11"/>
+      <w:bookmarkEnd w:id="12"/>
     </w:p>
     <w:p>
       <w:pPr>
         <w:pStyle w:val="BodyText"/>
-      </w:pPr>
-      <w:r>
+        <w:rPr>
+          <w:szCs w:val="22"/>
+        </w:rPr>
+      </w:pPr>
+      <w:r>
+        <w:rPr>
+          <w:szCs w:val="22"/>
+        </w:rPr>
         <w:t>No manual action must be taken to start ASRC beyond simply booting the host web server. All services are configured to start automatically.</w:t>
       </w:r>
     </w:p>
@@ -5083,31 +5349,44 @@
         <w:pStyle w:val="Heading3"/>
         <w:ind w:left="1080" w:hanging="1080"/>
       </w:pPr>
-      <w:bookmarkStart w:id="12" w:name="_Ref415214645"/>
-      <w:bookmarkStart w:id="13" w:name="_Toc417388379"/>
+      <w:bookmarkStart w:id="13" w:name="_Ref415214645"/>
+      <w:bookmarkStart w:id="14" w:name="_Toc422921324"/>
       <w:r>
         <w:t>System Shut-down</w:t>
       </w:r>
-      <w:bookmarkEnd w:id="12"/>
       <w:bookmarkEnd w:id="13"/>
+      <w:bookmarkEnd w:id="14"/>
     </w:p>
     <w:p>
       <w:pPr>
         <w:pStyle w:val="BodyText"/>
-      </w:pPr>
-      <w:r>
+        <w:rPr>
+          <w:szCs w:val="22"/>
+        </w:rPr>
+      </w:pPr>
+      <w:r>
+        <w:rPr>
+          <w:szCs w:val="22"/>
+        </w:rPr>
         <w:t>To shut down the ASRC system, simply shut down the host web server.</w:t>
       </w:r>
       <w:r>
         <w:rPr>
           <w:rStyle w:val="FootnoteReference"/>
+          <w:szCs w:val="22"/>
         </w:rPr>
         <w:footnoteReference w:id="1"/>
       </w:r>
       <w:r>
+        <w:rPr>
+          <w:szCs w:val="22"/>
+        </w:rPr>
         <w:t xml:space="preserve"> Since any user operations in progress will be lost, ensure that </w:t>
       </w:r>
       <w:r>
+        <w:rPr>
+          <w:szCs w:val="22"/>
+        </w:rPr>
         <w:t>no users are accessing the system when it is shut down.</w:t>
       </w:r>
     </w:p>
@@ -5116,17 +5395,23 @@
         <w:pStyle w:val="Heading3"/>
         <w:ind w:left="1080" w:hanging="1080"/>
       </w:pPr>
-      <w:bookmarkStart w:id="14" w:name="_Toc417388380"/>
+      <w:bookmarkStart w:id="15" w:name="_Toc422921325"/>
       <w:r>
         <w:t>Back-up &amp; Restore</w:t>
       </w:r>
-      <w:bookmarkEnd w:id="14"/>
+      <w:bookmarkEnd w:id="15"/>
     </w:p>
     <w:p>
       <w:pPr>
         <w:pStyle w:val="BodyText"/>
-      </w:pPr>
-      <w:r>
+        <w:rPr>
+          <w:szCs w:val="22"/>
+        </w:rPr>
+      </w:pPr>
+      <w:r>
+        <w:rPr>
+          <w:szCs w:val="22"/>
+        </w:rPr>
         <w:t>To be determined once more of the system is designed and implemented.</w:t>
       </w:r>
     </w:p>
@@ -5135,11 +5420,11 @@
         <w:pStyle w:val="Heading4"/>
         <w:ind w:left="1080" w:hanging="1080"/>
       </w:pPr>
-      <w:bookmarkStart w:id="15" w:name="_Toc417388381"/>
+      <w:bookmarkStart w:id="16" w:name="_Toc422921326"/>
       <w:r>
         <w:t>Back-Up Procedures</w:t>
       </w:r>
-      <w:bookmarkEnd w:id="15"/>
+      <w:bookmarkEnd w:id="16"/>
     </w:p>
     <w:p>
       <w:pPr>
@@ -5154,11 +5439,11 @@
         <w:pStyle w:val="Heading4"/>
         <w:ind w:left="1080" w:hanging="1080"/>
       </w:pPr>
-      <w:bookmarkStart w:id="16" w:name="_Toc417388382"/>
+      <w:bookmarkStart w:id="17" w:name="_Toc422921327"/>
       <w:r>
         <w:t>Restore Procedures</w:t>
       </w:r>
-      <w:bookmarkEnd w:id="16"/>
+      <w:bookmarkEnd w:id="17"/>
     </w:p>
     <w:p>
       <w:pPr>
@@ -5173,11 +5458,11 @@
         <w:pStyle w:val="Heading4"/>
         <w:ind w:left="1080" w:hanging="1080"/>
       </w:pPr>
-      <w:bookmarkStart w:id="17" w:name="_Toc417388383"/>
+      <w:bookmarkStart w:id="18" w:name="_Toc422921328"/>
       <w:r>
         <w:t>Back-Up Testing</w:t>
       </w:r>
-      <w:bookmarkEnd w:id="17"/>
+      <w:bookmarkEnd w:id="18"/>
     </w:p>
     <w:p>
       <w:pPr>
@@ -5192,14 +5477,14 @@
         <w:pStyle w:val="Heading2"/>
         <w:ind w:left="900" w:hanging="900"/>
       </w:pPr>
-      <w:bookmarkStart w:id="18" w:name="_Toc417388384"/>
+      <w:bookmarkStart w:id="19" w:name="_Toc422921329"/>
       <w:r>
         <w:t>Security/</w:t>
       </w:r>
       <w:r>
         <w:t>Identity Management</w:t>
       </w:r>
-      <w:bookmarkEnd w:id="18"/>
+      <w:bookmarkEnd w:id="19"/>
     </w:p>
     <w:p>
       <w:pPr>
@@ -5214,11 +5499,11 @@
         <w:pStyle w:val="Heading3"/>
         <w:ind w:left="1080" w:hanging="1080"/>
       </w:pPr>
-      <w:bookmarkStart w:id="19" w:name="_Toc417388385"/>
+      <w:bookmarkStart w:id="20" w:name="_Toc422921330"/>
       <w:r>
         <w:t>Identity Management</w:t>
       </w:r>
-      <w:bookmarkEnd w:id="19"/>
+      <w:bookmarkEnd w:id="20"/>
     </w:p>
     <w:p>
       <w:pPr>
@@ -5233,11 +5518,11 @@
         <w:pStyle w:val="Heading3"/>
         <w:ind w:left="1080" w:hanging="1080"/>
       </w:pPr>
-      <w:bookmarkStart w:id="20" w:name="_Toc417388386"/>
+      <w:bookmarkStart w:id="21" w:name="_Toc422921331"/>
       <w:r>
         <w:t>Access control</w:t>
       </w:r>
-      <w:bookmarkEnd w:id="20"/>
+      <w:bookmarkEnd w:id="21"/>
     </w:p>
     <w:p>
       <w:pPr>
@@ -5252,12 +5537,11 @@
         <w:pStyle w:val="Heading2"/>
         <w:ind w:left="900" w:hanging="900"/>
       </w:pPr>
-      <w:bookmarkStart w:id="21" w:name="_Toc417388387"/>
-      <w:r>
-        <w:lastRenderedPageBreak/>
+      <w:bookmarkStart w:id="22" w:name="_Toc422921332"/>
+      <w:r>
         <w:t>System Monitoring, Reporting &amp; Tools</w:t>
       </w:r>
-      <w:bookmarkEnd w:id="21"/>
+      <w:bookmarkEnd w:id="22"/>
     </w:p>
     <w:p>
       <w:pPr>
@@ -5275,8 +5559,6 @@
         <w:t>The following diagram depicts the tools available for monitoring the system.</w:t>
       </w:r>
     </w:p>
-    <w:bookmarkStart w:id="22" w:name="_GoBack"/>
-    <w:bookmarkEnd w:id="22"/>
     <w:p>
       <w:pPr>
         <w:pStyle w:val="BodyText"/>
@@ -5285,10 +5567,10 @@
       </w:pPr>
       <w:r>
         <w:object w:dxaOrig="6901" w:dyaOrig="6451" w14:anchorId="24E629BE">
-          <v:shape id="_x0000_i1027" type="#_x0000_t75" style="width:300.75pt;height:281.25pt" o:ole="">
+          <v:shape id="_x0000_i1227" type="#_x0000_t75" style="width:300.75pt;height:281.25pt" o:ole="">
             <v:imagedata r:id="rId20" o:title=""/>
           </v:shape>
-          <o:OLEObject Type="Embed" ProgID="Visio.Drawing.15" ShapeID="_x0000_i1027" DrawAspect="Content" ObjectID="_1491130368" r:id="rId21"/>
+          <o:OLEObject Type="Embed" ProgID="Visio.Drawing.15" ShapeID="_x0000_i1227" DrawAspect="Content" ObjectID="_1496663345" r:id="rId21"/>
         </w:object>
       </w:r>
     </w:p>
@@ -5297,18 +5579,31 @@
         <w:pStyle w:val="Caption"/>
         <w:jc w:val="center"/>
       </w:pPr>
-      <w:bookmarkStart w:id="23" w:name="_Toc417388415"/>
+      <w:bookmarkStart w:id="23" w:name="_Toc422921361"/>
       <w:r>
         <w:t xml:space="preserve">Figure </w:t>
       </w:r>
-      <w:fldSimple w:instr=" SEQ Figure \* ARABIC ">
-        <w:r>
-          <w:rPr>
-            <w:noProof/>
-          </w:rPr>
-          <w:t>2</w:t>
-        </w:r>
-      </w:fldSimple>
+      <w:r>
+        <w:fldChar w:fldCharType="begin"/>
+      </w:r>
+      <w:r>
+        <w:instrText xml:space="preserve"> SEQ Figure \* ARABIC </w:instrText>
+      </w:r>
+      <w:r>
+        <w:fldChar w:fldCharType="separate"/>
+      </w:r>
+      <w:r>
+        <w:rPr>
+          <w:noProof/>
+        </w:rPr>
+        <w:t>2</w:t>
+      </w:r>
+      <w:r>
+        <w:rPr>
+          <w:noProof/>
+        </w:rPr>
+        <w:fldChar w:fldCharType="end"/>
+      </w:r>
       <w:r>
         <w:t xml:space="preserve"> - </w:t>
       </w:r>
@@ -5322,7 +5617,7 @@
         <w:pStyle w:val="Heading3"/>
         <w:ind w:left="1080" w:hanging="1080"/>
       </w:pPr>
-      <w:bookmarkStart w:id="24" w:name="_Toc417388388"/>
+      <w:bookmarkStart w:id="24" w:name="_Toc422921333"/>
       <w:r>
         <w:t>Monitoring Tools</w:t>
       </w:r>
@@ -5355,7 +5650,7 @@
         <w:pStyle w:val="Heading4"/>
         <w:ind w:left="1080" w:hanging="1080"/>
       </w:pPr>
-      <w:bookmarkStart w:id="25" w:name="_Toc417388389"/>
+      <w:bookmarkStart w:id="25" w:name="_Toc422921334"/>
       <w:r>
         <w:t xml:space="preserve">Monitoring with </w:t>
       </w:r>
@@ -5502,14 +5797,7 @@
         <w:rPr>
           <w:rFonts w:ascii="Courier New" w:hAnsi="Courier New" w:cs="Courier New"/>
         </w:rPr>
-        <w:t>26T17:35:41.565+0000|INFO|glassfish3.1.2|javax.enterprise.system.jmx.org.glassfish.admin.mbeanserver|_Threa</w:t>
-      </w:r>
-      <w:r>
-        <w:rPr>
-          <w:rFonts w:ascii="Courier New" w:hAnsi="Courier New" w:cs="Courier New"/>
-        </w:rPr>
-        <w:lastRenderedPageBreak/>
-        <w:t xml:space="preserve">dID=65;_ThreadName=Thread-2;|JMX005: </w:t>
+        <w:t xml:space="preserve">26T17:35:41.565+0000|INFO|glassfish3.1.2|javax.enterprise.system.jmx.org.glassfish.admin.mbeanserver|_ThreadID=65;_ThreadName=Thread-2;|JMX005: </w:t>
       </w:r>
       <w:proofErr w:type="spellStart"/>
       <w:r>
@@ -5703,18 +5991,31 @@
         <w:pStyle w:val="Caption"/>
         <w:jc w:val="center"/>
       </w:pPr>
-      <w:bookmarkStart w:id="26" w:name="_Toc417388416"/>
+      <w:bookmarkStart w:id="26" w:name="_Toc422921362"/>
       <w:r>
         <w:t xml:space="preserve">Figure </w:t>
       </w:r>
-      <w:fldSimple w:instr=" SEQ Figure \* ARABIC ">
-        <w:r>
-          <w:rPr>
-            <w:noProof/>
-          </w:rPr>
-          <w:t>3</w:t>
-        </w:r>
-      </w:fldSimple>
+      <w:r>
+        <w:fldChar w:fldCharType="begin"/>
+      </w:r>
+      <w:r>
+        <w:instrText xml:space="preserve"> SEQ Figure \* ARABIC </w:instrText>
+      </w:r>
+      <w:r>
+        <w:fldChar w:fldCharType="separate"/>
+      </w:r>
+      <w:r>
+        <w:rPr>
+          <w:noProof/>
+        </w:rPr>
+        <w:t>3</w:t>
+      </w:r>
+      <w:r>
+        <w:rPr>
+          <w:noProof/>
+        </w:rPr>
+        <w:fldChar w:fldCharType="end"/>
+      </w:r>
       <w:r>
         <w:t xml:space="preserve"> - Connecting via </w:t>
       </w:r>
@@ -5761,7 +6062,7 @@
         <w:ind w:left="1080" w:hanging="1080"/>
       </w:pPr>
       <w:bookmarkStart w:id="27" w:name="_Ref415759285"/>
-      <w:bookmarkStart w:id="28" w:name="_Toc417388390"/>
+      <w:bookmarkStart w:id="28" w:name="_Toc422921335"/>
       <w:r>
         <w:t>Monitoring</w:t>
       </w:r>
@@ -5835,7 +6136,6 @@
         </w:numPr>
       </w:pPr>
       <w:r>
-        <w:lastRenderedPageBreak/>
         <w:t xml:space="preserve">Open Internet Explorer and navigate to </w:t>
       </w:r>
       <w:hyperlink r:id="rId23" w:history="1">
@@ -6005,7 +6305,7 @@
         <w:pStyle w:val="Heading3"/>
         <w:ind w:left="1080" w:hanging="1080"/>
       </w:pPr>
-      <w:bookmarkStart w:id="29" w:name="_Toc417388391"/>
+      <w:bookmarkStart w:id="29" w:name="_Toc422921336"/>
       <w:r>
         <w:t>Availability Monitoring</w:t>
       </w:r>
@@ -6024,7 +6324,7 @@
         <w:pStyle w:val="Heading3"/>
         <w:ind w:left="1080" w:hanging="1080"/>
       </w:pPr>
-      <w:bookmarkStart w:id="30" w:name="_Toc417388392"/>
+      <w:bookmarkStart w:id="30" w:name="_Toc422921337"/>
       <w:r>
         <w:t>Performance/Capacity Monitoring</w:t>
       </w:r>
@@ -6046,7 +6346,7 @@
         <w:pStyle w:val="Heading3"/>
         <w:ind w:left="1080" w:hanging="1080"/>
       </w:pPr>
-      <w:bookmarkStart w:id="31" w:name="_Toc417388393"/>
+      <w:bookmarkStart w:id="31" w:name="_Toc422921338"/>
       <w:r>
         <w:t>Critical Metrics</w:t>
       </w:r>
@@ -6065,7 +6365,7 @@
         <w:pStyle w:val="Heading2"/>
         <w:ind w:left="900" w:hanging="900"/>
       </w:pPr>
-      <w:bookmarkStart w:id="32" w:name="_Toc417388394"/>
+      <w:bookmarkStart w:id="32" w:name="_Toc422921339"/>
       <w:r>
         <w:t>Routine Updates, Extracts and Purges</w:t>
       </w:r>
@@ -6084,7 +6384,7 @@
         <w:pStyle w:val="Heading3"/>
         <w:ind w:left="1080" w:hanging="1080"/>
       </w:pPr>
-      <w:bookmarkStart w:id="33" w:name="_Toc417388395"/>
+      <w:bookmarkStart w:id="33" w:name="_Toc422921340"/>
       <w:r>
         <w:t>Updating the ASRC Software</w:t>
       </w:r>
@@ -6222,11 +6522,7 @@
         <w:t>Warning:</w:t>
       </w:r>
       <w:r>
-        <w:t xml:space="preserve"> at time of writing, all data in the database is static. There is no transactional data. The below process therefore updates the database by </w:t>
-      </w:r>
-      <w:r>
-        <w:lastRenderedPageBreak/>
-        <w:t>deleting and re-creating it. This process must be changed when the application starts making changes to the database to avoid data loss.)</w:t>
+        <w:t xml:space="preserve"> at time of writing, all data in the database is static. There is no transactional data. The below process therefore updates the database by deleting and re-creating it. This process must be changed when the application starts making changes to the database to avoid data loss.)</w:t>
       </w:r>
     </w:p>
     <w:p>
@@ -6386,7 +6682,7 @@
         <w:pStyle w:val="Heading2"/>
         <w:ind w:left="900" w:hanging="900"/>
       </w:pPr>
-      <w:bookmarkStart w:id="34" w:name="_Toc417388396"/>
+      <w:bookmarkStart w:id="34" w:name="_Toc422921341"/>
       <w:r>
         <w:t>Scheduled Maintenance</w:t>
       </w:r>
@@ -6417,7 +6713,7 @@
         <w:pStyle w:val="Heading2"/>
         <w:ind w:left="900" w:hanging="900"/>
       </w:pPr>
-      <w:bookmarkStart w:id="35" w:name="_Toc417388397"/>
+      <w:bookmarkStart w:id="35" w:name="_Toc422921342"/>
       <w:r>
         <w:t>Capacity Planning</w:t>
       </w:r>
@@ -6436,9 +6732,8 @@
         <w:pStyle w:val="Heading1"/>
         <w:ind w:left="720" w:hanging="720"/>
       </w:pPr>
-      <w:bookmarkStart w:id="36" w:name="_Toc417388398"/>
-      <w:r>
-        <w:lastRenderedPageBreak/>
+      <w:bookmarkStart w:id="36" w:name="_Toc422921343"/>
+      <w:r>
         <w:t>Exception Handling</w:t>
       </w:r>
       <w:bookmarkEnd w:id="36"/>
@@ -6474,7 +6769,7 @@
         <w:pStyle w:val="Heading2"/>
         <w:ind w:left="900" w:hanging="900"/>
       </w:pPr>
-      <w:bookmarkStart w:id="37" w:name="_Toc417388399"/>
+      <w:bookmarkStart w:id="37" w:name="_Toc422921344"/>
       <w:r>
         <w:t>Routine Errors</w:t>
       </w:r>
@@ -6518,7 +6813,7 @@
         <w:pStyle w:val="Heading3"/>
         <w:ind w:left="1080" w:hanging="1080"/>
       </w:pPr>
-      <w:bookmarkStart w:id="38" w:name="_Toc417388400"/>
+      <w:bookmarkStart w:id="38" w:name="_Toc422921345"/>
       <w:r>
         <w:t>Security Errors</w:t>
       </w:r>
@@ -6558,7 +6853,7 @@
         <w:pStyle w:val="Heading3"/>
         <w:ind w:left="1080" w:hanging="1080"/>
       </w:pPr>
-      <w:bookmarkStart w:id="39" w:name="_Toc417388401"/>
+      <w:bookmarkStart w:id="39" w:name="_Toc422921346"/>
       <w:r>
         <w:t>Time-outs</w:t>
       </w:r>
@@ -6601,7 +6896,7 @@
         <w:pStyle w:val="Heading3"/>
         <w:ind w:left="1080" w:hanging="1080"/>
       </w:pPr>
-      <w:bookmarkStart w:id="40" w:name="_Toc417388402"/>
+      <w:bookmarkStart w:id="40" w:name="_Toc422921347"/>
       <w:r>
         <w:t>Concurrency</w:t>
       </w:r>
@@ -6641,7 +6936,7 @@
         <w:pStyle w:val="Heading2"/>
         <w:ind w:left="900" w:hanging="900"/>
       </w:pPr>
-      <w:bookmarkStart w:id="41" w:name="_Toc417388403"/>
+      <w:bookmarkStart w:id="41" w:name="_Toc422921348"/>
       <w:r>
         <w:t>Significant Errors</w:t>
       </w:r>
@@ -6660,7 +6955,7 @@
         <w:pStyle w:val="Heading3"/>
         <w:ind w:left="1080" w:hanging="1080"/>
       </w:pPr>
-      <w:bookmarkStart w:id="42" w:name="_Toc417388404"/>
+      <w:bookmarkStart w:id="42" w:name="_Toc422921349"/>
       <w:r>
         <w:t>Application Error Logs</w:t>
       </w:r>
@@ -6681,7 +6976,7 @@
       </w:pPr>
       <w:bookmarkStart w:id="43" w:name="_Ref415209811"/>
       <w:bookmarkStart w:id="44" w:name="_Ref415214363"/>
-      <w:bookmarkStart w:id="45" w:name="_Toc417388405"/>
+      <w:bookmarkStart w:id="45" w:name="_Toc422921350"/>
       <w:r>
         <w:t>Primary Application Log</w:t>
       </w:r>
@@ -6759,11 +7054,7 @@
         <w:t xml:space="preserve"> </w:t>
       </w:r>
       <w:r>
-        <w:t xml:space="preserve">The configured level can be changed </w:t>
-      </w:r>
-      <w:r>
-        <w:lastRenderedPageBreak/>
-        <w:t xml:space="preserve">while the server is running using the </w:t>
+        <w:t xml:space="preserve">The configured level can be changed while the server is running using the </w:t>
       </w:r>
       <w:proofErr w:type="spellStart"/>
       <w:r>
@@ -6830,7 +7121,7 @@
         <w:pStyle w:val="Heading4"/>
         <w:ind w:left="1080" w:hanging="1080"/>
       </w:pPr>
-      <w:bookmarkStart w:id="46" w:name="_Toc417388406"/>
+      <w:bookmarkStart w:id="46" w:name="_Toc422921351"/>
       <w:r>
         <w:t>Other Logs</w:t>
       </w:r>
@@ -6860,7 +7151,7 @@
         <w:pStyle w:val="Heading2"/>
         <w:ind w:left="900" w:hanging="900"/>
       </w:pPr>
-      <w:bookmarkStart w:id="47" w:name="_Toc417388407"/>
+      <w:bookmarkStart w:id="47" w:name="_Toc422921352"/>
       <w:r>
         <w:t>Dependent System(s)</w:t>
       </w:r>
@@ -6935,7 +7226,7 @@
         <w:pStyle w:val="Heading2"/>
         <w:ind w:left="900" w:hanging="900"/>
       </w:pPr>
-      <w:bookmarkStart w:id="48" w:name="_Toc417388408"/>
+      <w:bookmarkStart w:id="48" w:name="_Toc422921353"/>
       <w:r>
         <w:t>Troubleshooting</w:t>
       </w:r>
@@ -6954,7 +7245,7 @@
         <w:pStyle w:val="Heading3"/>
         <w:ind w:left="1080" w:hanging="1080"/>
       </w:pPr>
-      <w:bookmarkStart w:id="49" w:name="_Toc417388409"/>
+      <w:bookmarkStart w:id="49" w:name="_Toc422921354"/>
       <w:r>
         <w:rPr>
           <w:i/>
@@ -7048,7 +7339,7 @@
         <w:pStyle w:val="Heading2"/>
         <w:ind w:left="900" w:hanging="900"/>
       </w:pPr>
-      <w:bookmarkStart w:id="50" w:name="_Toc417388410"/>
+      <w:bookmarkStart w:id="50" w:name="_Toc422921355"/>
       <w:r>
         <w:t>System Recovery</w:t>
       </w:r>
@@ -7067,7 +7358,7 @@
         <w:pStyle w:val="Heading3"/>
         <w:ind w:left="1080" w:hanging="1080"/>
       </w:pPr>
-      <w:bookmarkStart w:id="51" w:name="_Toc417388411"/>
+      <w:bookmarkStart w:id="51" w:name="_Toc422921356"/>
       <w:r>
         <w:t>Restart after Non-Scheduled System Interruption</w:t>
       </w:r>
@@ -7125,9 +7416,8 @@
         <w:pStyle w:val="Heading3"/>
         <w:ind w:left="1080" w:hanging="1080"/>
       </w:pPr>
-      <w:bookmarkStart w:id="52" w:name="_Toc417388412"/>
-      <w:r>
-        <w:lastRenderedPageBreak/>
+      <w:bookmarkStart w:id="52" w:name="_Toc422921357"/>
+      <w:r>
         <w:t>Restart after Database Restore</w:t>
       </w:r>
       <w:bookmarkEnd w:id="52"/>
@@ -7145,7 +7435,7 @@
         <w:pStyle w:val="Heading3"/>
         <w:ind w:left="1080" w:hanging="1080"/>
       </w:pPr>
-      <w:bookmarkStart w:id="53" w:name="_Toc417388413"/>
+      <w:bookmarkStart w:id="53" w:name="_Toc422921358"/>
       <w:r>
         <w:t>Rollback Procedures</w:t>
       </w:r>
@@ -7167,6 +7457,417 @@
       <w:r>
         <w:t xml:space="preserve"> for more information on the crash recovery process.</w:t>
       </w:r>
+    </w:p>
+    <w:p>
+      <w:pPr>
+        <w:rPr>
+          <w:szCs w:val="20"/>
+        </w:rPr>
+      </w:pPr>
+      <w:r>
+        <w:br w:type="page"/>
+      </w:r>
+    </w:p>
+    <w:p>
+      <w:pPr>
+        <w:pStyle w:val="Appendix1"/>
+      </w:pPr>
+      <w:bookmarkStart w:id="54" w:name="_Toc422921359"/>
+      <w:r>
+        <w:t>Appendix A – Acronym Glossary</w:t>
+      </w:r>
+      <w:bookmarkEnd w:id="54"/>
+    </w:p>
+    <w:p>
+      <w:pPr>
+        <w:pStyle w:val="Caption"/>
+        <w:jc w:val="center"/>
+      </w:pPr>
+      <w:bookmarkStart w:id="55" w:name="_Toc422921470"/>
+      <w:r>
+        <w:t xml:space="preserve">Table </w:t>
+      </w:r>
+      <w:fldSimple w:instr=" SEQ Table \* ARABIC ">
+        <w:r>
+          <w:rPr>
+            <w:noProof/>
+          </w:rPr>
+          <w:t>1</w:t>
+        </w:r>
+      </w:fldSimple>
+      <w:r>
+        <w:t xml:space="preserve"> - Acronym Glossary</w:t>
+      </w:r>
+      <w:bookmarkEnd w:id="55"/>
+    </w:p>
+    <w:tbl>
+      <w:tblPr>
+        <w:tblW w:w="5000" w:type="pct"/>
+        <w:tblBorders>
+          <w:top w:val="single" w:sz="4" w:space="0" w:color="000000"/>
+          <w:left w:val="single" w:sz="4" w:space="0" w:color="000000"/>
+          <w:bottom w:val="single" w:sz="4" w:space="0" w:color="000000"/>
+          <w:right w:val="single" w:sz="4" w:space="0" w:color="000000"/>
+          <w:insideH w:val="single" w:sz="4" w:space="0" w:color="000000"/>
+          <w:insideV w:val="single" w:sz="4" w:space="0" w:color="000000"/>
+        </w:tblBorders>
+        <w:tblLook w:val="0000" w:firstRow="0" w:lastRow="0" w:firstColumn="0" w:lastColumn="0" w:noHBand="0" w:noVBand="0"/>
+        <w:tblDescription w:val="Acronym Glossary"/>
+      </w:tblPr>
+      <w:tblGrid>
+        <w:gridCol w:w="2336"/>
+        <w:gridCol w:w="7014"/>
+      </w:tblGrid>
+      <w:tr>
+        <w:trPr>
+          <w:tblHeader/>
+        </w:trPr>
+        <w:tc>
+          <w:tcPr>
+            <w:tcW w:w="1249" w:type="pct"/>
+            <w:shd w:val="clear" w:color="auto" w:fill="F2F2F2"/>
+          </w:tcPr>
+          <w:p>
+            <w:pPr>
+              <w:pStyle w:val="TableHeading"/>
+            </w:pPr>
+            <w:r>
+              <w:t>Acronym</w:t>
+            </w:r>
+          </w:p>
+        </w:tc>
+        <w:tc>
+          <w:tcPr>
+            <w:tcW w:w="3751" w:type="pct"/>
+            <w:shd w:val="clear" w:color="auto" w:fill="F2F2F2"/>
+          </w:tcPr>
+          <w:p>
+            <w:pPr>
+              <w:pStyle w:val="TableHeading"/>
+            </w:pPr>
+            <w:r>
+              <w:t>Meaning</w:t>
+            </w:r>
+          </w:p>
+        </w:tc>
+      </w:tr>
+      <w:tr>
+        <w:tc>
+          <w:tcPr>
+            <w:tcW w:w="1249" w:type="pct"/>
+          </w:tcPr>
+          <w:p>
+            <w:pPr>
+              <w:pStyle w:val="TableText"/>
+            </w:pPr>
+            <w:r>
+              <w:t>ASRC</w:t>
+            </w:r>
+          </w:p>
+        </w:tc>
+        <w:tc>
+          <w:tcPr>
+            <w:tcW w:w="3751" w:type="pct"/>
+          </w:tcPr>
+          <w:p>
+            <w:pPr>
+              <w:pStyle w:val="TableText"/>
+            </w:pPr>
+            <w:r>
+              <w:t>Automated Surgical Risk Calculator</w:t>
+            </w:r>
+          </w:p>
+        </w:tc>
+      </w:tr>
+      <w:tr>
+        <w:tc>
+          <w:tcPr>
+            <w:tcW w:w="1249" w:type="pct"/>
+          </w:tcPr>
+          <w:p>
+            <w:pPr>
+              <w:pStyle w:val="TableText"/>
+            </w:pPr>
+            <w:r>
+              <w:t>CPRS</w:t>
+            </w:r>
+          </w:p>
+        </w:tc>
+        <w:tc>
+          <w:tcPr>
+            <w:tcW w:w="3751" w:type="pct"/>
+          </w:tcPr>
+          <w:p>
+            <w:pPr>
+              <w:pStyle w:val="TableText"/>
+            </w:pPr>
+            <w:r>
+              <w:t>Computerized Patient Record System</w:t>
+            </w:r>
+          </w:p>
+        </w:tc>
+      </w:tr>
+      <w:tr>
+        <w:tc>
+          <w:tcPr>
+            <w:tcW w:w="1249" w:type="pct"/>
+          </w:tcPr>
+          <w:p>
+            <w:pPr>
+              <w:pStyle w:val="TableText"/>
+            </w:pPr>
+            <w:r>
+              <w:t>Java EE</w:t>
+            </w:r>
+          </w:p>
+        </w:tc>
+        <w:tc>
+          <w:tcPr>
+            <w:tcW w:w="3751" w:type="pct"/>
+          </w:tcPr>
+          <w:p>
+            <w:pPr>
+              <w:pStyle w:val="TableText"/>
+            </w:pPr>
+            <w:r>
+              <w:t>Java Enterprise Edition</w:t>
+            </w:r>
+          </w:p>
+        </w:tc>
+      </w:tr>
+      <w:tr>
+        <w:tc>
+          <w:tcPr>
+            <w:tcW w:w="1249" w:type="pct"/>
+          </w:tcPr>
+          <w:p>
+            <w:pPr>
+              <w:pStyle w:val="TableText"/>
+            </w:pPr>
+            <w:r>
+              <w:t>JDK</w:t>
+            </w:r>
+          </w:p>
+        </w:tc>
+        <w:tc>
+          <w:tcPr>
+            <w:tcW w:w="3751" w:type="pct"/>
+          </w:tcPr>
+          <w:p>
+            <w:pPr>
+              <w:pStyle w:val="TableText"/>
+            </w:pPr>
+            <w:r>
+              <w:t>Java Development Kit</w:t>
+            </w:r>
+          </w:p>
+        </w:tc>
+      </w:tr>
+      <w:tr>
+        <w:tc>
+          <w:tcPr>
+            <w:tcW w:w="1249" w:type="pct"/>
+          </w:tcPr>
+          <w:p>
+            <w:pPr>
+              <w:pStyle w:val="TableText"/>
+            </w:pPr>
+            <w:r>
+              <w:t>JMX</w:t>
+            </w:r>
+          </w:p>
+        </w:tc>
+        <w:tc>
+          <w:tcPr>
+            <w:tcW w:w="3751" w:type="pct"/>
+          </w:tcPr>
+          <w:p>
+            <w:pPr>
+              <w:pStyle w:val="TableText"/>
+            </w:pPr>
+            <w:r>
+              <w:t>Java Management Extensions</w:t>
+            </w:r>
+          </w:p>
+        </w:tc>
+      </w:tr>
+      <w:tr>
+        <w:tc>
+          <w:tcPr>
+            <w:tcW w:w="1249" w:type="pct"/>
+          </w:tcPr>
+          <w:p>
+            <w:pPr>
+              <w:pStyle w:val="TableText"/>
+            </w:pPr>
+            <w:r>
+              <w:t>JVM</w:t>
+            </w:r>
+          </w:p>
+        </w:tc>
+        <w:tc>
+          <w:tcPr>
+            <w:tcW w:w="3751" w:type="pct"/>
+          </w:tcPr>
+          <w:p>
+            <w:pPr>
+              <w:pStyle w:val="TableText"/>
+            </w:pPr>
+            <w:r>
+              <w:t>Java Virtual Machine</w:t>
+            </w:r>
+          </w:p>
+        </w:tc>
+      </w:tr>
+      <w:tr>
+        <w:tc>
+          <w:tcPr>
+            <w:tcW w:w="1249" w:type="pct"/>
+          </w:tcPr>
+          <w:p>
+            <w:pPr>
+              <w:pStyle w:val="TableText"/>
+            </w:pPr>
+            <w:proofErr w:type="spellStart"/>
+            <w:r>
+              <w:t>MBeans</w:t>
+            </w:r>
+            <w:proofErr w:type="spellEnd"/>
+          </w:p>
+        </w:tc>
+        <w:tc>
+          <w:tcPr>
+            <w:tcW w:w="3751" w:type="pct"/>
+          </w:tcPr>
+          <w:p>
+            <w:pPr>
+              <w:pStyle w:val="TableText"/>
+            </w:pPr>
+            <w:r>
+              <w:t>Management Beans</w:t>
+            </w:r>
+          </w:p>
+        </w:tc>
+      </w:tr>
+      <w:tr>
+        <w:tc>
+          <w:tcPr>
+            <w:tcW w:w="1249" w:type="pct"/>
+          </w:tcPr>
+          <w:p>
+            <w:pPr>
+              <w:pStyle w:val="TableText"/>
+            </w:pPr>
+            <w:r>
+              <w:t>NSO</w:t>
+            </w:r>
+          </w:p>
+        </w:tc>
+        <w:tc>
+          <w:tcPr>
+            <w:tcW w:w="3751" w:type="pct"/>
+          </w:tcPr>
+          <w:p>
+            <w:pPr>
+              <w:pStyle w:val="TableText"/>
+            </w:pPr>
+            <w:r>
+              <w:t>National Surgery Office</w:t>
+            </w:r>
+          </w:p>
+        </w:tc>
+      </w:tr>
+      <w:tr>
+        <w:tc>
+          <w:tcPr>
+            <w:tcW w:w="1249" w:type="pct"/>
+          </w:tcPr>
+          <w:p>
+            <w:pPr>
+              <w:pStyle w:val="TableText"/>
+            </w:pPr>
+            <w:r>
+              <w:t>SQL</w:t>
+            </w:r>
+          </w:p>
+        </w:tc>
+        <w:tc>
+          <w:tcPr>
+            <w:tcW w:w="3751" w:type="pct"/>
+          </w:tcPr>
+          <w:p>
+            <w:pPr>
+              <w:pStyle w:val="TableText"/>
+            </w:pPr>
+            <w:r>
+              <w:t>Structured Query Language</w:t>
+            </w:r>
+          </w:p>
+        </w:tc>
+      </w:tr>
+      <w:tr>
+        <w:tc>
+          <w:tcPr>
+            <w:tcW w:w="1249" w:type="pct"/>
+          </w:tcPr>
+          <w:p>
+            <w:pPr>
+              <w:pStyle w:val="TableText"/>
+            </w:pPr>
+            <w:r>
+              <w:t>VASQIP</w:t>
+            </w:r>
+          </w:p>
+        </w:tc>
+        <w:tc>
+          <w:tcPr>
+            <w:tcW w:w="3751" w:type="pct"/>
+          </w:tcPr>
+          <w:p>
+            <w:pPr>
+              <w:pStyle w:val="TableText"/>
+            </w:pPr>
+            <w:r>
+              <w:t>Veterans Affairs Surgical Quality Improvement Program</w:t>
+            </w:r>
+          </w:p>
+        </w:tc>
+      </w:tr>
+      <w:tr>
+        <w:tc>
+          <w:tcPr>
+            <w:tcW w:w="1249" w:type="pct"/>
+          </w:tcPr>
+          <w:p>
+            <w:pPr>
+              <w:pStyle w:val="TableText"/>
+            </w:pPr>
+            <w:proofErr w:type="spellStart"/>
+            <w:r>
+              <w:t>VistA</w:t>
+            </w:r>
+            <w:proofErr w:type="spellEnd"/>
+          </w:p>
+        </w:tc>
+        <w:tc>
+          <w:tcPr>
+            <w:tcW w:w="3751" w:type="pct"/>
+          </w:tcPr>
+          <w:p>
+            <w:pPr>
+              <w:pStyle w:val="TableText"/>
+            </w:pPr>
+            <w:r>
+              <w:t>Veterans Health Systems and Technology Architecture</w:t>
+            </w:r>
+          </w:p>
+        </w:tc>
+      </w:tr>
+    </w:tbl>
+    <w:p>
+      <w:pPr>
+        <w:pStyle w:val="BodyText"/>
+      </w:pPr>
     </w:p>
     <w:sectPr>
       <w:pgSz w:w="12240" w:h="15840" w:code="1"/>
@@ -7332,7 +8033,7 @@
         </w:rPr>
         <w:alias w:val="Title"/>
         <w:tag w:val=""/>
-        <w:id w:val="1496002346"/>
+        <w:id w:val="1243834840"/>
         <w:placeholder>
           <w:docPart w:val="22EF8AD6CFB9425F8C78EE5318386B7B"/>
         </w:placeholder>
@@ -7390,7 +8091,7 @@
         <w:sz w:val="20"/>
         <w:szCs w:val="20"/>
       </w:rPr>
-      <w:t>9</w:t>
+      <w:t>4</w:t>
     </w:r>
     <w:r>
       <w:rPr>
@@ -7570,7 +8271,7 @@
       </v:shape>
     </w:pict>
   </w:numPicBullet>
-  <w:abstractNum w:abstractNumId="0">
+  <w:abstractNum w:abstractNumId="0" w15:restartNumberingAfterBreak="0">
     <w:nsid w:val="022747A8"/>
     <w:multiLevelType w:val="multilevel"/>
     <w:tmpl w:val="70480CCA"/>
@@ -7693,7 +8394,7 @@
       </w:rPr>
     </w:lvl>
   </w:abstractNum>
-  <w:abstractNum w:abstractNumId="1">
+  <w:abstractNum w:abstractNumId="1" w15:restartNumberingAfterBreak="0">
     <w:nsid w:val="05B10654"/>
     <w:multiLevelType w:val="multilevel"/>
     <w:tmpl w:val="EFF63DB6"/>
@@ -7806,7 +8507,7 @@
       </w:rPr>
     </w:lvl>
   </w:abstractNum>
-  <w:abstractNum w:abstractNumId="2">
+  <w:abstractNum w:abstractNumId="2" w15:restartNumberingAfterBreak="0">
     <w:nsid w:val="096C3577"/>
     <w:multiLevelType w:val="hybridMultilevel"/>
     <w:tmpl w:val="C5828E9A"/>
@@ -7923,7 +8624,7 @@
       </w:pPr>
     </w:lvl>
   </w:abstractNum>
-  <w:abstractNum w:abstractNumId="3">
+  <w:abstractNum w:abstractNumId="3" w15:restartNumberingAfterBreak="0">
     <w:nsid w:val="0E37057B"/>
     <w:multiLevelType w:val="hybridMultilevel"/>
     <w:tmpl w:val="F6FA6872"/>
@@ -8009,7 +8710,7 @@
       </w:pPr>
     </w:lvl>
   </w:abstractNum>
-  <w:abstractNum w:abstractNumId="4">
+  <w:abstractNum w:abstractNumId="4" w15:restartNumberingAfterBreak="0">
     <w:nsid w:val="0F62625C"/>
     <w:multiLevelType w:val="multilevel"/>
     <w:tmpl w:val="73EA64B4"/>
@@ -8191,7 +8892,7 @@
       </w:rPr>
     </w:lvl>
   </w:abstractNum>
-  <w:abstractNum w:abstractNumId="5">
+  <w:abstractNum w:abstractNumId="5" w15:restartNumberingAfterBreak="0">
     <w:nsid w:val="173C15B2"/>
     <w:multiLevelType w:val="hybridMultilevel"/>
     <w:tmpl w:val="24204F80"/>
@@ -8331,7 +9032,7 @@
       </w:rPr>
     </w:lvl>
   </w:abstractNum>
-  <w:abstractNum w:abstractNumId="6">
+  <w:abstractNum w:abstractNumId="6" w15:restartNumberingAfterBreak="0">
     <w:nsid w:val="192257CA"/>
     <w:multiLevelType w:val="hybridMultilevel"/>
     <w:tmpl w:val="407AD278"/>
@@ -8417,7 +9118,7 @@
       </w:pPr>
     </w:lvl>
   </w:abstractNum>
-  <w:abstractNum w:abstractNumId="7">
+  <w:abstractNum w:abstractNumId="7" w15:restartNumberingAfterBreak="0">
     <w:nsid w:val="1B293328"/>
     <w:multiLevelType w:val="multilevel"/>
     <w:tmpl w:val="6882D5AA"/>
@@ -8530,7 +9231,7 @@
       </w:rPr>
     </w:lvl>
   </w:abstractNum>
-  <w:abstractNum w:abstractNumId="8">
+  <w:abstractNum w:abstractNumId="8" w15:restartNumberingAfterBreak="0">
     <w:nsid w:val="1C88381C"/>
     <w:multiLevelType w:val="hybridMultilevel"/>
     <w:tmpl w:val="BA7EF7CE"/>
@@ -8671,7 +9372,7 @@
       </w:rPr>
     </w:lvl>
   </w:abstractNum>
-  <w:abstractNum w:abstractNumId="9">
+  <w:abstractNum w:abstractNumId="9" w15:restartNumberingAfterBreak="0">
     <w:nsid w:val="1E223CA6"/>
     <w:multiLevelType w:val="multilevel"/>
     <w:tmpl w:val="5B8C8E22"/>
@@ -8784,7 +9485,7 @@
       </w:rPr>
     </w:lvl>
   </w:abstractNum>
-  <w:abstractNum w:abstractNumId="10">
+  <w:abstractNum w:abstractNumId="10" w15:restartNumberingAfterBreak="0">
     <w:nsid w:val="2E815826"/>
     <w:multiLevelType w:val="hybridMultilevel"/>
     <w:tmpl w:val="04663B9E"/>
@@ -8905,7 +9606,7 @@
       </w:pPr>
     </w:lvl>
   </w:abstractNum>
-  <w:abstractNum w:abstractNumId="11">
+  <w:abstractNum w:abstractNumId="11" w15:restartNumberingAfterBreak="0">
     <w:nsid w:val="2FC14E38"/>
     <w:multiLevelType w:val="hybridMultilevel"/>
     <w:tmpl w:val="5510A1DA"/>
@@ -8991,7 +9692,7 @@
       </w:pPr>
     </w:lvl>
   </w:abstractNum>
-  <w:abstractNum w:abstractNumId="12">
+  <w:abstractNum w:abstractNumId="12" w15:restartNumberingAfterBreak="0">
     <w:nsid w:val="30CF4423"/>
     <w:multiLevelType w:val="multilevel"/>
     <w:tmpl w:val="F8022308"/>
@@ -9132,7 +9833,7 @@
       </w:rPr>
     </w:lvl>
   </w:abstractNum>
-  <w:abstractNum w:abstractNumId="13">
+  <w:abstractNum w:abstractNumId="13" w15:restartNumberingAfterBreak="0">
     <w:nsid w:val="327F5CE7"/>
     <w:multiLevelType w:val="hybridMultilevel"/>
     <w:tmpl w:val="7BC4ADCC"/>
@@ -9273,7 +9974,7 @@
       </w:rPr>
     </w:lvl>
   </w:abstractNum>
-  <w:abstractNum w:abstractNumId="14">
+  <w:abstractNum w:abstractNumId="14" w15:restartNumberingAfterBreak="0">
     <w:nsid w:val="3B1D1515"/>
     <w:multiLevelType w:val="hybridMultilevel"/>
     <w:tmpl w:val="D5B88A7A"/>
@@ -9359,7 +10060,7 @@
       </w:pPr>
     </w:lvl>
   </w:abstractNum>
-  <w:abstractNum w:abstractNumId="15">
+  <w:abstractNum w:abstractNumId="15" w15:restartNumberingAfterBreak="0">
     <w:nsid w:val="3B5B5302"/>
     <w:multiLevelType w:val="hybridMultilevel"/>
     <w:tmpl w:val="3CF87262"/>
@@ -9472,7 +10173,7 @@
       </w:rPr>
     </w:lvl>
   </w:abstractNum>
-  <w:abstractNum w:abstractNumId="16">
+  <w:abstractNum w:abstractNumId="16" w15:restartNumberingAfterBreak="0">
     <w:nsid w:val="47165DDE"/>
     <w:multiLevelType w:val="multilevel"/>
     <w:tmpl w:val="A8648546"/>
@@ -9558,7 +10259,7 @@
       </w:pPr>
     </w:lvl>
   </w:abstractNum>
-  <w:abstractNum w:abstractNumId="17">
+  <w:abstractNum w:abstractNumId="17" w15:restartNumberingAfterBreak="0">
     <w:nsid w:val="49A053F5"/>
     <w:multiLevelType w:val="hybridMultilevel"/>
     <w:tmpl w:val="4DA04530"/>
@@ -9644,7 +10345,7 @@
       </w:pPr>
     </w:lvl>
   </w:abstractNum>
-  <w:abstractNum w:abstractNumId="18">
+  <w:abstractNum w:abstractNumId="18" w15:restartNumberingAfterBreak="0">
     <w:nsid w:val="4BC63E69"/>
     <w:multiLevelType w:val="multilevel"/>
     <w:tmpl w:val="58E47D88"/>
@@ -9786,7 +10487,7 @@
       </w:rPr>
     </w:lvl>
   </w:abstractNum>
-  <w:abstractNum w:abstractNumId="19">
+  <w:abstractNum w:abstractNumId="19" w15:restartNumberingAfterBreak="0">
     <w:nsid w:val="55D76EDB"/>
     <w:multiLevelType w:val="hybridMultilevel"/>
     <w:tmpl w:val="9DE4BDC8"/>
@@ -9872,7 +10573,7 @@
       </w:pPr>
     </w:lvl>
   </w:abstractNum>
-  <w:abstractNum w:abstractNumId="20">
+  <w:abstractNum w:abstractNumId="20" w15:restartNumberingAfterBreak="0">
     <w:nsid w:val="581571F7"/>
     <w:multiLevelType w:val="hybridMultilevel"/>
     <w:tmpl w:val="13EC8F6A"/>
@@ -10013,7 +10714,7 @@
       </w:rPr>
     </w:lvl>
   </w:abstractNum>
-  <w:abstractNum w:abstractNumId="21">
+  <w:abstractNum w:abstractNumId="21" w15:restartNumberingAfterBreak="0">
     <w:nsid w:val="606A0D49"/>
     <w:multiLevelType w:val="multilevel"/>
     <w:tmpl w:val="7772D7E8"/>
@@ -10154,7 +10855,7 @@
       </w:rPr>
     </w:lvl>
   </w:abstractNum>
-  <w:abstractNum w:abstractNumId="22">
+  <w:abstractNum w:abstractNumId="22" w15:restartNumberingAfterBreak="0">
     <w:nsid w:val="68FD01D8"/>
     <w:multiLevelType w:val="multilevel"/>
     <w:tmpl w:val="7D1C31E0"/>
@@ -10267,7 +10968,7 @@
       </w:rPr>
     </w:lvl>
   </w:abstractNum>
-  <w:abstractNum w:abstractNumId="23">
+  <w:abstractNum w:abstractNumId="23" w15:restartNumberingAfterBreak="0">
     <w:nsid w:val="6D5C2438"/>
     <w:multiLevelType w:val="hybridMultilevel"/>
     <w:tmpl w:val="9CEEF7A4"/>
@@ -10384,7 +11085,7 @@
       </w:pPr>
     </w:lvl>
   </w:abstractNum>
-  <w:abstractNum w:abstractNumId="24">
+  <w:abstractNum w:abstractNumId="24" w15:restartNumberingAfterBreak="0">
     <w:nsid w:val="6F182A87"/>
     <w:multiLevelType w:val="hybridMultilevel"/>
     <w:tmpl w:val="253CB208"/>
@@ -10498,7 +11199,7 @@
       </w:pPr>
     </w:lvl>
   </w:abstractNum>
-  <w:abstractNum w:abstractNumId="25">
+  <w:abstractNum w:abstractNumId="25" w15:restartNumberingAfterBreak="0">
     <w:nsid w:val="71494325"/>
     <w:multiLevelType w:val="multilevel"/>
     <w:tmpl w:val="3806A7F6"/>
@@ -10611,7 +11312,7 @@
       </w:rPr>
     </w:lvl>
   </w:abstractNum>
-  <w:abstractNum w:abstractNumId="26">
+  <w:abstractNum w:abstractNumId="26" w15:restartNumberingAfterBreak="0">
     <w:nsid w:val="73B1173E"/>
     <w:multiLevelType w:val="hybridMultilevel"/>
     <w:tmpl w:val="2640D13E"/>
@@ -10732,7 +11433,7 @@
       </w:pPr>
     </w:lvl>
   </w:abstractNum>
-  <w:abstractNum w:abstractNumId="27">
+  <w:abstractNum w:abstractNumId="27" w15:restartNumberingAfterBreak="0">
     <w:nsid w:val="7F9D06EE"/>
     <w:multiLevelType w:val="hybridMultilevel"/>
     <w:tmpl w:val="29E0F7D2"/>
@@ -11759,27 +12460,27 @@
   </w:style>
   <w:style w:type="paragraph" w:customStyle="1" w:styleId="TableHeading">
     <w:name w:val="Table Heading"/>
-    <w:rsid w:val="00D713C8"/>
+    <w:rsid w:val="000D6724"/>
     <w:pPr>
       <w:spacing w:before="60" w:after="60"/>
     </w:pPr>
     <w:rPr>
       <w:rFonts w:ascii="Arial" w:hAnsi="Arial" w:cs="Arial"/>
       <w:b/>
-      <w:sz w:val="22"/>
+      <w:sz w:val="18"/>
       <w:szCs w:val="22"/>
     </w:rPr>
   </w:style>
   <w:style w:type="paragraph" w:customStyle="1" w:styleId="TableText">
     <w:name w:val="Table Text"/>
     <w:link w:val="TableTextChar"/>
-    <w:rsid w:val="00D713C8"/>
+    <w:rsid w:val="000D6724"/>
     <w:pPr>
       <w:spacing w:before="60" w:after="60"/>
     </w:pPr>
     <w:rPr>
       <w:rFonts w:ascii="Arial" w:hAnsi="Arial" w:cs="Arial"/>
-      <w:sz w:val="22"/>
+      <w:sz w:val="18"/>
     </w:rPr>
   </w:style>
   <w:style w:type="paragraph" w:customStyle="1" w:styleId="DividerPage">
@@ -12321,17 +13022,16 @@
     <w:basedOn w:val="Normal"/>
     <w:next w:val="Normal"/>
     <w:qFormat/>
-    <w:rsid w:val="00175C2D"/>
+    <w:rsid w:val="00AC3AEF"/>
     <w:pPr>
       <w:keepNext/>
       <w:keepLines/>
       <w:spacing w:before="240" w:after="60"/>
     </w:pPr>
     <w:rPr>
-      <w:rFonts w:ascii="Arial" w:hAnsi="Arial" w:cs="Arial"/>
-      <w:b/>
+      <w:rFonts w:cs="Arial"/>
       <w:bCs/>
-      <w:sz w:val="20"/>
+      <w:i/>
       <w:szCs w:val="20"/>
     </w:rPr>
   </w:style>
@@ -12406,11 +13106,10 @@
   <w:style w:type="character" w:customStyle="1" w:styleId="TableTextChar">
     <w:name w:val="Table Text Char"/>
     <w:link w:val="TableText"/>
-    <w:rsid w:val="009F5E75"/>
+    <w:rsid w:val="000D6724"/>
     <w:rPr>
       <w:rFonts w:ascii="Arial" w:hAnsi="Arial" w:cs="Arial"/>
-      <w:sz w:val="22"/>
-      <w:lang w:val="en-US" w:eastAsia="en-US" w:bidi="ar-SA"/>
+      <w:sz w:val="18"/>
     </w:rPr>
   </w:style>
   <w:style w:type="paragraph" w:styleId="TOC5">
@@ -12472,21 +13171,20 @@
     <w:name w:val="Body Text"/>
     <w:link w:val="BodyTextChar"/>
     <w:qFormat/>
-    <w:rsid w:val="006E5523"/>
+    <w:rsid w:val="00AC3AEF"/>
     <w:pPr>
       <w:spacing w:before="120" w:after="120"/>
     </w:pPr>
     <w:rPr>
-      <w:sz w:val="24"/>
+      <w:sz w:val="22"/>
     </w:rPr>
   </w:style>
   <w:style w:type="character" w:customStyle="1" w:styleId="BodyTextChar">
     <w:name w:val="Body Text Char"/>
     <w:link w:val="BodyText"/>
-    <w:rsid w:val="006E5523"/>
+    <w:rsid w:val="00AC3AEF"/>
     <w:rPr>
-      <w:sz w:val="24"/>
-      <w:lang w:val="en-US" w:eastAsia="en-US" w:bidi="ar-SA"/>
+      <w:sz w:val="22"/>
     </w:rPr>
   </w:style>
   <w:style w:type="character" w:customStyle="1" w:styleId="FooterChar">
@@ -12588,7 +13286,6 @@
     </w:pPr>
     <w:rPr>
       <w:rFonts w:ascii="Courier New" w:hAnsi="Courier New"/>
-      <w:sz w:val="22"/>
     </w:rPr>
   </w:style>
   <w:style w:type="paragraph" w:styleId="FootnoteText">
@@ -12720,32 +13417,6 @@
           <w:behavior w:val="content"/>
         </w:behaviors>
         <w:guid w:val="{4D03CC21-9871-4386-B2D3-2A99A755F425}"/>
-      </w:docPartPr>
-      <w:docPartBody>
-        <w:p>
-          <w:r>
-            <w:rPr>
-              <w:rStyle w:val="PlaceholderText"/>
-            </w:rPr>
-            <w:t>[Title]</w:t>
-          </w:r>
-        </w:p>
-      </w:docPartBody>
-    </w:docPart>
-    <w:docPart>
-      <w:docPartPr>
-        <w:name w:val="D89C6F4615F14C2AB617C0ED7AED5CE9"/>
-        <w:category>
-          <w:name w:val="General"/>
-          <w:gallery w:val="placeholder"/>
-        </w:category>
-        <w:types>
-          <w:type w:val="bbPlcHdr"/>
-        </w:types>
-        <w:behaviors>
-          <w:behavior w:val="content"/>
-        </w:behaviors>
-        <w:guid w:val="{6746AA67-D7A5-4E4C-94F3-151839B16E1F}"/>
       </w:docPartPr>
       <w:docPartBody>
         <w:p>
@@ -13623,8 +14294,40 @@
 </file>
 
 <file path=customXml/item1.xml><?xml version="1.0" encoding="utf-8"?>
-<ct:contentTypeSchema xmlns:ct="http://schemas.microsoft.com/office/2006/metadata/contentType" xmlns:ma="http://schemas.microsoft.com/office/2006/metadata/properties/metaAttributes" ct:_="" ma:_="" ma:contentTypeName="Document" ma:contentTypeID="0x010100E2C6E55B4DDC4C45BE5BA4C473ADF48E" ma:contentTypeVersion="3" ma:contentTypeDescription="Create a new document." ma:contentTypeScope="" ma:versionID="ed9cb4757127c2840b4a82d2ba5d7faa">
-  <xsd:schema xmlns:xsd="http://www.w3.org/2001/XMLSchema" xmlns:xs="http://www.w3.org/2001/XMLSchema" xmlns:p="http://schemas.microsoft.com/office/2006/metadata/properties" xmlns:ns2="57bc6abf-ed3a-4663-bb5c-0a9a29f7915e" xmlns:ns3="f5a5b49c-1683-4cf9-9e80-d957e756a0f9" targetNamespace="http://schemas.microsoft.com/office/2006/metadata/properties" ma:root="true" ma:fieldsID="e461da84b2bb8c2489943a8012827f5b" ns2:_="" ns3:_="">
+<b:Sources xmlns:b="http://schemas.openxmlformats.org/officeDocument/2006/bibliography" xmlns="http://schemas.openxmlformats.org/officeDocument/2006/bibliography" SelectedStyle="\SIST02.XSL" StyleName="SIST02" Version="2003"/>
+</file>
+
+<file path=customXml/item2.xml><?xml version="1.0" encoding="utf-8"?>
+<?mso-contentType ?>
+<FormTemplates xmlns="http://schemas.microsoft.com/sharepoint/v3/contenttype/forms">
+  <Display>DocumentLibraryForm</Display>
+  <Edit>DocumentLibraryForm</Edit>
+  <New>DocumentLibraryForm</New>
+</FormTemplates>
+</file>
+
+<file path=customXml/item3.xml><?xml version="1.0" encoding="utf-8"?>
+<p:properties xmlns:p="http://schemas.microsoft.com/office/2006/metadata/properties" xmlns:xsi="http://www.w3.org/2001/XMLSchema-instance" xmlns:pc="http://schemas.microsoft.com/office/infopath/2007/PartnerControls">
+  <documentManagement>
+    <SharedWithUsers xmlns="57bc6abf-ed3a-4663-bb5c-0a9a29f7915e">
+      <UserInfo>
+        <DisplayName>Shawna Ambrose</DisplayName>
+        <AccountId>39</AccountId>
+        <AccountType/>
+      </UserInfo>
+      <UserInfo>
+        <DisplayName>Keri Vogtmann</DisplayName>
+        <AccountId>28</AccountId>
+        <AccountType/>
+      </UserInfo>
+    </SharedWithUsers>
+  </documentManagement>
+</p:properties>
+</file>
+
+<file path=customXml/item4.xml><?xml version="1.0" encoding="utf-8"?>
+<ct:contentTypeSchema xmlns:ct="http://schemas.microsoft.com/office/2006/metadata/contentType" xmlns:ma="http://schemas.microsoft.com/office/2006/metadata/properties/metaAttributes" ct:_="" ma:_="" ma:contentTypeName="Document" ma:contentTypeID="0x010100E2C6E55B4DDC4C45BE5BA4C473ADF48E" ma:contentTypeVersion="3" ma:contentTypeDescription="Create a new document." ma:contentTypeScope="" ma:versionID="ff78ff4ea11ca709b758ff9a6b6c2882">
+  <xsd:schema xmlns:xsd="http://www.w3.org/2001/XMLSchema" xmlns:xs="http://www.w3.org/2001/XMLSchema" xmlns:p="http://schemas.microsoft.com/office/2006/metadata/properties" xmlns:ns2="57bc6abf-ed3a-4663-bb5c-0a9a29f7915e" xmlns:ns3="f5a5b49c-1683-4cf9-9e80-d957e756a0f9" targetNamespace="http://schemas.microsoft.com/office/2006/metadata/properties" ma:root="true" ma:fieldsID="3d4b959947bab66dbc12e43aebd63ca4" ns2:_="" ns3:_="">
     <xsd:import namespace="57bc6abf-ed3a-4663-bb5c-0a9a29f7915e"/>
     <xsd:import namespace="f5a5b49c-1683-4cf9-9e80-d957e756a0f9"/>
     <xsd:element name="properties">
@@ -13781,86 +14484,18 @@
 </ct:contentTypeSchema>
 </file>
 
-<file path=customXml/item2.xml><?xml version="1.0" encoding="utf-8"?>
-<p:properties xmlns:p="http://schemas.microsoft.com/office/2006/metadata/properties" xmlns:xsi="http://www.w3.org/2001/XMLSchema-instance" xmlns:pc="http://schemas.microsoft.com/office/infopath/2007/PartnerControls">
-  <documentManagement>
-    <SharedWithUsers xmlns="57bc6abf-ed3a-4663-bb5c-0a9a29f7915e">
-      <UserInfo>
-        <DisplayName>Shawna Ambrose</DisplayName>
-        <AccountId>39</AccountId>
-        <AccountType/>
-      </UserInfo>
-      <UserInfo>
-        <DisplayName>Keri Vogtmann</DisplayName>
-        <AccountId>28</AccountId>
-        <AccountType/>
-      </UserInfo>
-    </SharedWithUsers>
-  </documentManagement>
-</p:properties>
-</file>
-
-<file path=customXml/item3.xml><?xml version="1.0" encoding="utf-8"?>
-<?mso-contentType ?>
-<FormTemplates xmlns="http://schemas.microsoft.com/sharepoint/v3/contenttype/forms">
-  <Display>DocumentLibraryForm</Display>
-  <Edit>DocumentLibraryForm</Edit>
-  <New>DocumentLibraryForm</New>
-</FormTemplates>
-</file>
-
-<file path=customXml/item4.xml><?xml version="1.0" encoding="utf-8"?>
-<b:Sources xmlns:b="http://schemas.openxmlformats.org/officeDocument/2006/bibliography" xmlns="http://schemas.openxmlformats.org/officeDocument/2006/bibliography" SelectedStyle="\SIST02.XSL" StyleName="SIST02" Version="2003"/>
-</file>
-
 <file path=customXml/itemProps1.xml><?xml version="1.0" encoding="utf-8"?>
-<ds:datastoreItem xmlns:ds="http://schemas.openxmlformats.org/officeDocument/2006/customXml" ds:itemID="{0019EA1C-3E09-40E8-BF3D-8A59EC092BA0}">
-  <ds:schemaRefs>
-    <ds:schemaRef ds:uri="http://schemas.microsoft.com/office/2006/metadata/contentType"/>
-    <ds:schemaRef ds:uri="http://schemas.microsoft.com/office/2006/metadata/properties/metaAttributes"/>
-    <ds:schemaRef ds:uri="http://www.w3.org/2001/XMLSchema"/>
-    <ds:schemaRef ds:uri="http://schemas.microsoft.com/office/2006/metadata/properties"/>
-    <ds:schemaRef ds:uri="57bc6abf-ed3a-4663-bb5c-0a9a29f7915e"/>
-    <ds:schemaRef ds:uri="f5a5b49c-1683-4cf9-9e80-d957e756a0f9"/>
-    <ds:schemaRef ds:uri="http://schemas.microsoft.com/office/2006/documentManagement/types"/>
-    <ds:schemaRef ds:uri="http://schemas.microsoft.com/office/infopath/2007/PartnerControls"/>
-    <ds:schemaRef ds:uri="http://schemas.openxmlformats.org/package/2006/metadata/core-properties"/>
-    <ds:schemaRef ds:uri="http://purl.org/dc/elements/1.1/"/>
-    <ds:schemaRef ds:uri="http://purl.org/dc/terms/"/>
-    <ds:schemaRef ds:uri="http://schemas.microsoft.com/internal/obd"/>
-  </ds:schemaRefs>
-</ds:datastoreItem>
+<ds:datastoreItem xmlns:ds="http://schemas.openxmlformats.org/officeDocument/2006/customXml" ds:itemID="{E6594E0E-0CA4-47A1-BCC5-897264FA3244}"/>
 </file>
 
 <file path=customXml/itemProps2.xml><?xml version="1.0" encoding="utf-8"?>
-<ds:datastoreItem xmlns:ds="http://schemas.openxmlformats.org/officeDocument/2006/customXml" ds:itemID="{94C47194-3FC1-4C2F-A5A3-635D9B02AAF3}">
-  <ds:schemaRefs>
-    <ds:schemaRef ds:uri="http://purl.org/dc/dcmitype/"/>
-    <ds:schemaRef ds:uri="http://schemas.microsoft.com/office/infopath/2007/PartnerControls"/>
-    <ds:schemaRef ds:uri="http://purl.org/dc/elements/1.1/"/>
-    <ds:schemaRef ds:uri="http://schemas.microsoft.com/office/2006/metadata/properties"/>
-    <ds:schemaRef ds:uri="http://schemas.microsoft.com/office/2006/documentManagement/types"/>
-    <ds:schemaRef ds:uri="http://purl.org/dc/terms/"/>
-    <ds:schemaRef ds:uri="http://schemas.openxmlformats.org/package/2006/metadata/core-properties"/>
-    <ds:schemaRef ds:uri="f5a5b49c-1683-4cf9-9e80-d957e756a0f9"/>
-    <ds:schemaRef ds:uri="57bc6abf-ed3a-4663-bb5c-0a9a29f7915e"/>
-    <ds:schemaRef ds:uri="http://www.w3.org/XML/1998/namespace"/>
-  </ds:schemaRefs>
-</ds:datastoreItem>
+<ds:datastoreItem xmlns:ds="http://schemas.openxmlformats.org/officeDocument/2006/customXml" ds:itemID="{23F036D2-19BA-4C99-9773-D72645E43E75}"/>
 </file>
 
 <file path=customXml/itemProps3.xml><?xml version="1.0" encoding="utf-8"?>
-<ds:datastoreItem xmlns:ds="http://schemas.openxmlformats.org/officeDocument/2006/customXml" ds:itemID="{23F036D2-19BA-4C99-9773-D72645E43E75}">
-  <ds:schemaRefs>
-    <ds:schemaRef ds:uri="http://schemas.microsoft.com/sharepoint/v3/contenttype/forms"/>
-  </ds:schemaRefs>
-</ds:datastoreItem>
+<ds:datastoreItem xmlns:ds="http://schemas.openxmlformats.org/officeDocument/2006/customXml" ds:itemID="{94C47194-3FC1-4C2F-A5A3-635D9B02AAF3}"/>
 </file>
 
 <file path=customXml/itemProps4.xml><?xml version="1.0" encoding="utf-8"?>
-<ds:datastoreItem xmlns:ds="http://schemas.openxmlformats.org/officeDocument/2006/customXml" ds:itemID="{F830C98E-0146-4BEF-AF16-8551C4961845}">
-  <ds:schemaRefs>
-    <ds:schemaRef ds:uri="http://schemas.openxmlformats.org/officeDocument/2006/bibliography"/>
-  </ds:schemaRefs>
-</ds:datastoreItem>
+<ds:datastoreItem xmlns:ds="http://schemas.openxmlformats.org/officeDocument/2006/customXml" ds:itemID="{DA6F7851-913E-4CC1-8FA8-4BCEC8E49361}"/>
 </file>
</xml_diff>